<commit_message>
relazione aggiornata e nuova build
</commit_message>
<xml_diff>
--- a/Relazione Capolavoro.docx
+++ b/Relazione Capolavoro.docx
@@ -76,7 +76,7 @@
       </w:tblPr>
       <w:tblGrid>
         <w:gridCol w:w="2160"/>
-        <w:gridCol w:w="7470"/>
+        <w:gridCol w:w="7469"/>
       </w:tblGrid>
       <w:tr>
         <w:trPr>
@@ -116,7 +116,7 @@
         </w:tc>
         <w:tc>
           <w:tcPr>
-            <w:tcW w:w="7470" w:type="dxa"/>
+            <w:tcW w:w="7469" w:type="dxa"/>
             <w:tcBorders>
               <w:top w:val="single" w:sz="4" w:space="0" w:color="000000"/>
               <w:left w:val="single" w:sz="4" w:space="0" w:color="000000"/>
@@ -131,7 +131,8 @@
               <w:bidi w:val="0"/>
               <w:jc w:val="left"/>
               <w:rPr>
-                <w:lang w:val="it-IT" w:eastAsia="zh-CN" w:bidi="hi-IN"/>
+                <w:sz w:val="30"/>
+                <w:szCs w:val="30"/>
               </w:rPr>
             </w:pPr>
             <w:r>
@@ -139,8 +140,8 @@
                 <w:b w:val="false"/>
                 <w:bCs w:val="false"/>
                 <w:color w:val="000000"/>
-                <w:sz w:val="32"/>
-                <w:szCs w:val="32"/>
+                <w:sz w:val="30"/>
+                <w:szCs w:val="30"/>
                 <w:lang w:val="it-IT" w:eastAsia="zh-CN" w:bidi="hi-IN"/>
               </w:rPr>
               <w:t>Breakout Chaotic Edition.</w:t>
@@ -191,7 +192,7 @@
         </w:tc>
         <w:tc>
           <w:tcPr>
-            <w:tcW w:w="7470" w:type="dxa"/>
+            <w:tcW w:w="7469" w:type="dxa"/>
             <w:tcBorders>
               <w:left w:val="single" w:sz="4" w:space="0" w:color="000000"/>
               <w:bottom w:val="single" w:sz="4" w:space="0" w:color="000000"/>
@@ -205,22 +206,17 @@
               <w:bidi w:val="0"/>
               <w:jc w:val="left"/>
               <w:rPr>
-                <w:b w:val="false"/>
+                <w:sz w:val="30"/>
+                <w:szCs w:val="30"/>
+              </w:rPr>
+            </w:pPr>
+            <w:r>
+              <w:rPr>
                 <w:b w:val="false"/>
                 <w:bCs w:val="false"/>
                 <w:color w:val="000000"/>
-                <w:sz w:val="28"/>
-                <w:szCs w:val="28"/>
-                <w:lang w:val="it-IT" w:eastAsia="zh-CN" w:bidi="hi-IN"/>
-              </w:rPr>
-            </w:pPr>
-            <w:r>
-              <w:rPr>
-                <w:b w:val="false"/>
-                <w:bCs w:val="false"/>
-                <w:color w:val="000000"/>
-                <w:sz w:val="28"/>
-                <w:szCs w:val="28"/>
+                <w:sz w:val="30"/>
+                <w:szCs w:val="30"/>
                 <w:lang w:val="it-IT" w:eastAsia="zh-CN" w:bidi="hi-IN"/>
               </w:rPr>
               <w:t>https://github.com/galactic1106/Breakout-Chaotic-Edition</w:t>
@@ -271,7 +267,7 @@
         </w:tc>
         <w:tc>
           <w:tcPr>
-            <w:tcW w:w="7470" w:type="dxa"/>
+            <w:tcW w:w="7469" w:type="dxa"/>
             <w:tcBorders>
               <w:left w:val="single" w:sz="4" w:space="0" w:color="000000"/>
               <w:bottom w:val="single" w:sz="4" w:space="0" w:color="000000"/>
@@ -285,22 +281,17 @@
               <w:bidi w:val="0"/>
               <w:jc w:val="left"/>
               <w:rPr>
-                <w:b w:val="false"/>
+                <w:sz w:val="30"/>
+                <w:szCs w:val="30"/>
+              </w:rPr>
+            </w:pPr>
+            <w:r>
+              <w:rPr>
                 <w:b w:val="false"/>
                 <w:bCs w:val="false"/>
                 <w:color w:val="000000"/>
-                <w:sz w:val="28"/>
-                <w:szCs w:val="28"/>
-                <w:lang w:val="it-IT" w:eastAsia="zh-CN" w:bidi="hi-IN"/>
-              </w:rPr>
-            </w:pPr>
-            <w:r>
-              <w:rPr>
-                <w:b w:val="false"/>
-                <w:bCs w:val="false"/>
-                <w:color w:val="000000"/>
-                <w:sz w:val="28"/>
-                <w:szCs w:val="28"/>
+                <w:sz w:val="30"/>
+                <w:szCs w:val="30"/>
                 <w:lang w:val="it-IT" w:eastAsia="zh-CN" w:bidi="hi-IN"/>
               </w:rPr>
               <w:t>https://play.unity.com/mg/other/webgl-builds-386067</w:t>
@@ -345,7 +336,7 @@
         </w:tc>
         <w:tc>
           <w:tcPr>
-            <w:tcW w:w="7470" w:type="dxa"/>
+            <w:tcW w:w="7469" w:type="dxa"/>
             <w:tcBorders>
               <w:left w:val="single" w:sz="4" w:space="0" w:color="000000"/>
               <w:bottom w:val="single" w:sz="4" w:space="0" w:color="000000"/>
@@ -359,7 +350,8 @@
               <w:bidi w:val="0"/>
               <w:jc w:val="left"/>
               <w:rPr>
-                <w:lang w:val="it-IT" w:eastAsia="zh-CN" w:bidi="hi-IN"/>
+                <w:sz w:val="30"/>
+                <w:szCs w:val="30"/>
               </w:rPr>
             </w:pPr>
             <w:r>
@@ -367,8 +359,8 @@
                 <w:b w:val="false"/>
                 <w:bCs w:val="false"/>
                 <w:color w:val="000000"/>
-                <w:sz w:val="32"/>
-                <w:szCs w:val="32"/>
+                <w:sz w:val="30"/>
+                <w:szCs w:val="30"/>
                 <w:lang w:val="it-IT" w:eastAsia="zh-CN" w:bidi="hi-IN"/>
               </w:rPr>
               <w:t>replica del gioco breakout con un alterazione ad una meccanica del gioco.</w:t>
@@ -417,13 +409,112 @@
         </w:tc>
         <w:tc>
           <w:tcPr>
-            <w:tcW w:w="7470" w:type="dxa"/>
+            <w:tcW w:w="7469" w:type="dxa"/>
             <w:tcBorders>
               <w:left w:val="single" w:sz="4" w:space="0" w:color="000000"/>
               <w:bottom w:val="single" w:sz="4" w:space="0" w:color="000000"/>
               <w:right w:val="single" w:sz="4" w:space="0" w:color="000000"/>
             </w:tcBorders>
           </w:tcPr>
+          <w:p>
+            <w:pPr>
+              <w:pStyle w:val="Normal"/>
+              <w:widowControl w:val="false"/>
+              <w:bidi w:val="0"/>
+              <w:jc w:val="left"/>
+              <w:rPr>
+                <w:sz w:val="30"/>
+                <w:szCs w:val="30"/>
+              </w:rPr>
+            </w:pPr>
+            <w:r>
+              <w:rPr>
+                <w:b w:val="false"/>
+                <w:bCs w:val="false"/>
+                <w:color w:val="000000"/>
+                <w:sz w:val="30"/>
+                <w:szCs w:val="30"/>
+                <w:lang w:val="it-IT" w:eastAsia="zh-CN" w:bidi="hi-IN"/>
+              </w:rPr>
+              <w:t>Il titolo deriva dalla nuova meccannica inserita all’interno del gioco erroneamente. La pallina che normalmente rimbalza e si muove in modo simile ad una reale adesso ha un movimento caotico che risulta in situazioni assurde ed esileranti insieme ad una maggior difficoltà del gioco.</w:t>
+            </w:r>
+          </w:p>
+        </w:tc>
+      </w:tr>
+      <w:tr>
+        <w:trPr/>
+        <w:tc>
+          <w:tcPr>
+            <w:tcW w:w="2160" w:type="dxa"/>
+            <w:tcBorders>
+              <w:left w:val="single" w:sz="4" w:space="0" w:color="000000"/>
+              <w:bottom w:val="single" w:sz="4" w:space="0" w:color="000000"/>
+            </w:tcBorders>
+          </w:tcPr>
+          <w:p>
+            <w:pPr>
+              <w:pStyle w:val="Normal"/>
+              <w:widowControl w:val="false"/>
+              <w:bidi w:val="0"/>
+              <w:jc w:val="right"/>
+              <w:rPr>
+                <w:b/>
+                <w:b/>
+                <w:bCs/>
+                <w:color w:val="FF0000"/>
+                <w:sz w:val="32"/>
+                <w:szCs w:val="32"/>
+                <w:lang w:val="it-IT" w:eastAsia="zh-CN" w:bidi="hi-IN"/>
+              </w:rPr>
+            </w:pPr>
+            <w:r>
+              <w:rPr>
+                <w:b/>
+                <w:bCs/>
+                <w:color w:val="FF0000"/>
+                <w:sz w:val="32"/>
+                <w:szCs w:val="32"/>
+                <w:lang w:val="it-IT" w:eastAsia="zh-CN" w:bidi="hi-IN"/>
+              </w:rPr>
+              <w:t>La nuova meccanica:</w:t>
+            </w:r>
+          </w:p>
+        </w:tc>
+        <w:tc>
+          <w:tcPr>
+            <w:tcW w:w="7469" w:type="dxa"/>
+            <w:tcBorders>
+              <w:left w:val="single" w:sz="4" w:space="0" w:color="000000"/>
+              <w:bottom w:val="single" w:sz="4" w:space="0" w:color="000000"/>
+              <w:right w:val="single" w:sz="4" w:space="0" w:color="000000"/>
+            </w:tcBorders>
+          </w:tcPr>
+          <w:p>
+            <w:pPr>
+              <w:pStyle w:val="Normal"/>
+              <w:widowControl w:val="false"/>
+              <w:bidi w:val="0"/>
+              <w:jc w:val="left"/>
+              <w:rPr>
+                <w:sz w:val="30"/>
+                <w:szCs w:val="30"/>
+              </w:rPr>
+            </w:pPr>
+            <w:r>
+              <w:rPr>
+                <w:b w:val="false"/>
+                <w:bCs w:val="false"/>
+                <w:color w:val="000000"/>
+                <w:sz w:val="30"/>
+                <w:szCs w:val="30"/>
+                <w:lang w:val="it-IT" w:eastAsia="zh-CN" w:bidi="hi-IN"/>
+              </w:rPr>
+              <w:t>La pallina non viene afflitta dalla gravità, subisce le force d’attrito, ha un coefficente di rimbalzo del 100% cioè se la dovessi lasciar cadere sul pavimento continuerebbe a rimbalzare all’infinito ed ha velocità costante nella direzione in avanti relativa alla pallina.</w:t>
+              <w:br/>
+              <w:br/>
+              <w:t xml:space="preserve">In particolare la velocità costante e le forze di attrito causano un movimento caotico; infatti la pallina pre i primi istanti della partita andra dritta in una Direzione casuale verso la racchetta; al contatto con la racchetta essa comincerà a ruotare e con essa anche le sue direzioni relative; da questo momento in poi la pallina avrà traiettorie che disegnano archi, spirali, linee quasi rette e tutto questo in sia in verticale che orizzontale a causa della mancanza di gravità. </w:t>
+            </w:r>
+          </w:p>
           <w:p>
             <w:pPr>
               <w:pStyle w:val="Normal"/>
@@ -435,8 +526,8 @@
                 <w:b w:val="false"/>
                 <w:bCs w:val="false"/>
                 <w:color w:val="000000"/>
-                <w:sz w:val="32"/>
-                <w:szCs w:val="32"/>
+                <w:sz w:val="30"/>
+                <w:szCs w:val="30"/>
                 <w:lang w:val="it-IT" w:eastAsia="zh-CN" w:bidi="hi-IN"/>
               </w:rPr>
             </w:pPr>
@@ -445,63 +536,12 @@
                 <w:b w:val="false"/>
                 <w:bCs w:val="false"/>
                 <w:color w:val="000000"/>
-                <w:sz w:val="32"/>
-                <w:szCs w:val="32"/>
-                <w:lang w:val="it-IT" w:eastAsia="zh-CN" w:bidi="hi-IN"/>
-              </w:rPr>
-              <w:t>Il titolo deriva dalla nuova meccannica inserita all’interno del gioco erroneamente. La pallina che normalmente rimbalza e si muove in modo simile ad una reale adesso ha un movimento caotico che risulta in situazioni assurde ed esileranti insieme ad una maggior difficoltà del gioco.</w:t>
-            </w:r>
-          </w:p>
-        </w:tc>
-      </w:tr>
-      <w:tr>
-        <w:trPr/>
-        <w:tc>
-          <w:tcPr>
-            <w:tcW w:w="2160" w:type="dxa"/>
-            <w:tcBorders>
-              <w:left w:val="single" w:sz="4" w:space="0" w:color="000000"/>
-              <w:bottom w:val="single" w:sz="4" w:space="0" w:color="000000"/>
-            </w:tcBorders>
-          </w:tcPr>
-          <w:p>
-            <w:pPr>
-              <w:pStyle w:val="Normal"/>
-              <w:widowControl w:val="false"/>
-              <w:bidi w:val="0"/>
-              <w:jc w:val="right"/>
-              <w:rPr>
-                <w:b/>
-                <w:b/>
-                <w:bCs/>
-                <w:color w:val="FF0000"/>
-                <w:sz w:val="32"/>
-                <w:szCs w:val="32"/>
-                <w:lang w:val="it-IT" w:eastAsia="zh-CN" w:bidi="hi-IN"/>
-              </w:rPr>
-            </w:pPr>
-            <w:r>
-              <w:rPr>
-                <w:b/>
-                <w:bCs/>
-                <w:color w:val="FF0000"/>
-                <w:sz w:val="32"/>
-                <w:szCs w:val="32"/>
-                <w:lang w:val="it-IT" w:eastAsia="zh-CN" w:bidi="hi-IN"/>
-              </w:rPr>
-              <w:t>La nuova meccanica:</w:t>
-            </w:r>
-          </w:p>
-        </w:tc>
-        <w:tc>
-          <w:tcPr>
-            <w:tcW w:w="7470" w:type="dxa"/>
-            <w:tcBorders>
-              <w:left w:val="single" w:sz="4" w:space="0" w:color="000000"/>
-              <w:bottom w:val="single" w:sz="4" w:space="0" w:color="000000"/>
-              <w:right w:val="single" w:sz="4" w:space="0" w:color="000000"/>
-            </w:tcBorders>
-          </w:tcPr>
+                <w:sz w:val="30"/>
+                <w:szCs w:val="30"/>
+                <w:lang w:val="it-IT" w:eastAsia="zh-CN" w:bidi="hi-IN"/>
+              </w:rPr>
+            </w:r>
+          </w:p>
           <w:p>
             <w:pPr>
               <w:pStyle w:val="Normal"/>
@@ -509,80 +549,17 @@
               <w:bidi w:val="0"/>
               <w:jc w:val="left"/>
               <w:rPr>
-                <w:b w:val="false"/>
+                <w:sz w:val="30"/>
+                <w:szCs w:val="30"/>
+              </w:rPr>
+            </w:pPr>
+            <w:r>
+              <w:rPr>
                 <w:b w:val="false"/>
                 <w:bCs w:val="false"/>
                 <w:color w:val="000000"/>
-                <w:sz w:val="32"/>
-                <w:szCs w:val="32"/>
-                <w:lang w:val="it-IT" w:eastAsia="zh-CN" w:bidi="hi-IN"/>
-              </w:rPr>
-            </w:pPr>
-            <w:r>
-              <w:rPr>
-                <w:b w:val="false"/>
-                <w:bCs w:val="false"/>
-                <w:color w:val="000000"/>
-                <w:sz w:val="32"/>
-                <w:szCs w:val="32"/>
-                <w:lang w:val="it-IT" w:eastAsia="zh-CN" w:bidi="hi-IN"/>
-              </w:rPr>
-              <w:t>La pallina non viene afflitta dalla gravità, subisce le force d’attrito, ha un coefficente di rimbalzo del 100% cioè se la dovessi lasciar cadere sul pavimento continuerebbe a rimbalzare all’infinito ed ha velocità costante nella direzione in avanti relativa alla pallina.</w:t>
-              <w:br/>
-              <w:br/>
-              <w:t xml:space="preserve">In particolare la velocità costante e le forze di attrito causano un movimento caotico; infatti la pallina pre i primi istanti della partita andra dritta in una Direzione casuale verso la racchetta; al contatto con la racchetta essa comincerà a ruotare e con essa anche le sue direzioni relative; da questo momento in poi la pallina avrà traiettorie che disegnano archi, spirali, linee quasi rette e tutto questo in sia in verticale che orizzontale a causa della mancanza di gravità. </w:t>
-            </w:r>
-          </w:p>
-          <w:p>
-            <w:pPr>
-              <w:pStyle w:val="Normal"/>
-              <w:widowControl w:val="false"/>
-              <w:bidi w:val="0"/>
-              <w:jc w:val="left"/>
-              <w:rPr>
-                <w:b w:val="false"/>
-                <w:b w:val="false"/>
-                <w:bCs w:val="false"/>
-                <w:color w:val="000000"/>
-                <w:sz w:val="32"/>
-                <w:szCs w:val="32"/>
-                <w:lang w:val="it-IT" w:eastAsia="zh-CN" w:bidi="hi-IN"/>
-              </w:rPr>
-            </w:pPr>
-            <w:r>
-              <w:rPr>
-                <w:b w:val="false"/>
-                <w:bCs w:val="false"/>
-                <w:color w:val="000000"/>
-                <w:sz w:val="32"/>
-                <w:szCs w:val="32"/>
-                <w:lang w:val="it-IT" w:eastAsia="zh-CN" w:bidi="hi-IN"/>
-              </w:rPr>
-            </w:r>
-          </w:p>
-          <w:p>
-            <w:pPr>
-              <w:pStyle w:val="Normal"/>
-              <w:widowControl w:val="false"/>
-              <w:bidi w:val="0"/>
-              <w:jc w:val="left"/>
-              <w:rPr>
-                <w:b w:val="false"/>
-                <w:b w:val="false"/>
-                <w:bCs w:val="false"/>
-                <w:color w:val="000000"/>
-                <w:sz w:val="32"/>
-                <w:szCs w:val="32"/>
-                <w:lang w:val="it-IT" w:eastAsia="zh-CN" w:bidi="hi-IN"/>
-              </w:rPr>
-            </w:pPr>
-            <w:r>
-              <w:rPr>
-                <w:b w:val="false"/>
-                <w:bCs w:val="false"/>
-                <w:color w:val="000000"/>
-                <w:sz w:val="32"/>
-                <w:szCs w:val="32"/>
+                <w:sz w:val="30"/>
+                <w:szCs w:val="30"/>
                 <w:lang w:val="it-IT" w:eastAsia="zh-CN" w:bidi="hi-IN"/>
               </w:rPr>
               <w:t>Queste traiettorie possono sembrare casuali ma non lo sono, anzi con un po’ di pratica sono prevedibili anche se farlo perfettamente e costantemente è pressochè impossibile.</w:t>
@@ -597,12 +574,21 @@
         <w:bidi w:val="0"/>
         <w:jc w:val="left"/>
         <w:rPr>
-          <w:lang w:val="it-IT" w:eastAsia="zh-CN" w:bidi="hi-IN"/>
+          <w:b w:val="false"/>
+          <w:b w:val="false"/>
+          <w:bCs w:val="false"/>
+          <w:color w:val="000000"/>
+          <w:sz w:val="30"/>
+          <w:szCs w:val="30"/>
         </w:rPr>
       </w:pPr>
       <w:r>
         <w:rPr>
-          <w:lang w:val="it-IT" w:eastAsia="zh-CN" w:bidi="hi-IN"/>
+          <w:b w:val="false"/>
+          <w:bCs w:val="false"/>
+          <w:color w:val="000000"/>
+          <w:sz w:val="30"/>
+          <w:szCs w:val="30"/>
         </w:rPr>
       </w:r>
     </w:p>
@@ -616,10 +602,18 @@
           <w:b w:val="false"/>
           <w:bCs w:val="false"/>
           <w:color w:val="000000"/>
+          <w:sz w:val="30"/>
+          <w:szCs w:val="30"/>
         </w:rPr>
       </w:pPr>
       <w:r>
-        <w:rPr/>
+        <w:rPr>
+          <w:b w:val="false"/>
+          <w:bCs w:val="false"/>
+          <w:color w:val="000000"/>
+          <w:sz w:val="30"/>
+          <w:szCs w:val="30"/>
+        </w:rPr>
       </w:r>
     </w:p>
     <w:p>
@@ -632,10 +626,42 @@
           <w:b w:val="false"/>
           <w:bCs w:val="false"/>
           <w:color w:val="000000"/>
+          <w:sz w:val="30"/>
+          <w:szCs w:val="30"/>
         </w:rPr>
       </w:pPr>
       <w:r>
-        <w:rPr/>
+        <w:rPr>
+          <w:b w:val="false"/>
+          <w:bCs w:val="false"/>
+          <w:color w:val="000000"/>
+          <w:sz w:val="30"/>
+          <w:szCs w:val="30"/>
+        </w:rPr>
+      </w:r>
+    </w:p>
+    <w:p>
+      <w:pPr>
+        <w:pStyle w:val="Normal"/>
+        <w:bidi w:val="0"/>
+        <w:jc w:val="left"/>
+        <w:rPr>
+          <w:b w:val="false"/>
+          <w:b w:val="false"/>
+          <w:bCs w:val="false"/>
+          <w:color w:val="000000"/>
+          <w:sz w:val="30"/>
+          <w:szCs w:val="30"/>
+        </w:rPr>
+      </w:pPr>
+      <w:r>
+        <w:rPr>
+          <w:b w:val="false"/>
+          <w:bCs w:val="false"/>
+          <w:color w:val="000000"/>
+          <w:sz w:val="30"/>
+          <w:szCs w:val="30"/>
+        </w:rPr>
       </w:r>
     </w:p>
     <w:tbl>
@@ -652,14 +678,14 @@
         </w:tblCellMar>
       </w:tblPr>
       <w:tblGrid>
-        <w:gridCol w:w="1622"/>
+        <w:gridCol w:w="1621"/>
         <w:gridCol w:w="8016"/>
       </w:tblGrid>
       <w:tr>
         <w:trPr/>
         <w:tc>
           <w:tcPr>
-            <w:tcW w:w="9638" w:type="dxa"/>
+            <w:tcW w:w="9637" w:type="dxa"/>
             <w:gridSpan w:val="2"/>
             <w:tcBorders>
               <w:top w:val="single" w:sz="4" w:space="0" w:color="000000"/>
@@ -671,6 +697,7 @@
           <w:p>
             <w:pPr>
               <w:pStyle w:val="TableContents"/>
+              <w:widowControl w:val="false"/>
               <w:jc w:val="center"/>
               <w:rPr>
                 <w:b/>
@@ -700,7 +727,7 @@
         <w:trPr/>
         <w:tc>
           <w:tcPr>
-            <w:tcW w:w="1622" w:type="dxa"/>
+            <w:tcW w:w="1621" w:type="dxa"/>
             <w:tcBorders>
               <w:top w:val="single" w:sz="4" w:space="0" w:color="000000"/>
               <w:left w:val="single" w:sz="4" w:space="0" w:color="000000"/>
@@ -710,6 +737,7 @@
           <w:p>
             <w:pPr>
               <w:pStyle w:val="TableContents"/>
+              <w:widowControl w:val="false"/>
               <w:jc w:val="right"/>
               <w:rPr>
                 <w:b/>
@@ -747,12 +775,47 @@
           <w:p>
             <w:pPr>
               <w:pStyle w:val="TableContents"/>
+              <w:widowControl w:val="false"/>
               <w:jc w:val="left"/>
               <w:rPr>
-                <w:b w:val="false"/>
+                <w:sz w:val="30"/>
+                <w:szCs w:val="30"/>
+              </w:rPr>
+            </w:pPr>
+            <w:r>
+              <w:rPr>
                 <w:b w:val="false"/>
                 <w:bCs w:val="false"/>
                 <w:color w:val="000000"/>
+                <w:sz w:val="30"/>
+                <w:szCs w:val="30"/>
+                <w:lang w:val="it-IT"/>
+              </w:rPr>
+              <w:t>Questa cartella contiene tutti i materialia li usati per dare colori ai GameObjects; il materiale RGB è un materiale usato come indicazione in quanto tutti gli oggetti che lo possiedono saranno arcobaleno; nella sottocartella BlockColors sono presenti tutti i colori assegnati ai blocchi da distruggere.</w:t>
+            </w:r>
+          </w:p>
+        </w:tc>
+      </w:tr>
+      <w:tr>
+        <w:trPr/>
+        <w:tc>
+          <w:tcPr>
+            <w:tcW w:w="1621" w:type="dxa"/>
+            <w:tcBorders>
+              <w:left w:val="single" w:sz="4" w:space="0" w:color="000000"/>
+              <w:bottom w:val="single" w:sz="4" w:space="0" w:color="000000"/>
+            </w:tcBorders>
+          </w:tcPr>
+          <w:p>
+            <w:pPr>
+              <w:pStyle w:val="TableContents"/>
+              <w:widowControl w:val="false"/>
+              <w:jc w:val="right"/>
+              <w:rPr>
+                <w:b/>
+                <w:b/>
+                <w:bCs/>
+                <w:color w:val="FF0000"/>
                 <w:sz w:val="32"/>
                 <w:szCs w:val="32"/>
                 <w:lang w:val="it-IT"/>
@@ -760,25 +823,215 @@
             </w:pPr>
             <w:r>
               <w:rPr>
+                <w:b/>
+                <w:bCs/>
+                <w:color w:val="FF0000"/>
+                <w:sz w:val="32"/>
+                <w:szCs w:val="32"/>
+                <w:lang w:val="it-IT"/>
+              </w:rPr>
+              <w:t>Physics</w:t>
+            </w:r>
+          </w:p>
+          <w:p>
+            <w:pPr>
+              <w:pStyle w:val="TableContents"/>
+              <w:widowControl w:val="false"/>
+              <w:jc w:val="right"/>
+              <w:rPr>
+                <w:b/>
+                <w:b/>
+                <w:bCs/>
+                <w:color w:val="FF0000"/>
+                <w:sz w:val="32"/>
+                <w:szCs w:val="32"/>
+                <w:lang w:val="it-IT"/>
+              </w:rPr>
+            </w:pPr>
+            <w:r>
+              <w:rPr>
+                <w:b/>
+                <w:bCs/>
+                <w:color w:val="FF0000"/>
+                <w:sz w:val="32"/>
+                <w:szCs w:val="32"/>
+                <w:lang w:val="it-IT"/>
+              </w:rPr>
+              <w:t>Materials:</w:t>
+            </w:r>
+          </w:p>
+        </w:tc>
+        <w:tc>
+          <w:tcPr>
+            <w:tcW w:w="8016" w:type="dxa"/>
+            <w:tcBorders>
+              <w:left w:val="single" w:sz="4" w:space="0" w:color="000000"/>
+              <w:bottom w:val="single" w:sz="4" w:space="0" w:color="000000"/>
+              <w:right w:val="single" w:sz="4" w:space="0" w:color="000000"/>
+            </w:tcBorders>
+          </w:tcPr>
+          <w:p>
+            <w:pPr>
+              <w:pStyle w:val="TableContents"/>
+              <w:widowControl w:val="false"/>
+              <w:jc w:val="left"/>
+              <w:rPr>
+                <w:sz w:val="30"/>
+                <w:szCs w:val="30"/>
+              </w:rPr>
+            </w:pPr>
+            <w:r>
+              <w:rPr>
                 <w:b w:val="false"/>
                 <w:bCs w:val="false"/>
                 <w:color w:val="000000"/>
+                <w:sz w:val="30"/>
+                <w:szCs w:val="30"/>
+                <w:lang w:val="it-IT"/>
+              </w:rPr>
+              <w:t>In questa cartella sono contenuti tutti materiali che danno delle proprietà fisiche ai oggetti in questo caso è presente solo quello della pallina ma ber convenzione ed organizzazione ho preferito aggiungere una cartella dedicata.</w:t>
+            </w:r>
+          </w:p>
+        </w:tc>
+      </w:tr>
+      <w:tr>
+        <w:trPr/>
+        <w:tc>
+          <w:tcPr>
+            <w:tcW w:w="1621" w:type="dxa"/>
+            <w:tcBorders>
+              <w:left w:val="single" w:sz="4" w:space="0" w:color="000000"/>
+              <w:bottom w:val="single" w:sz="4" w:space="0" w:color="000000"/>
+            </w:tcBorders>
+          </w:tcPr>
+          <w:p>
+            <w:pPr>
+              <w:pStyle w:val="TableContents"/>
+              <w:widowControl w:val="false"/>
+              <w:jc w:val="right"/>
+              <w:rPr>
+                <w:b/>
+                <w:b/>
+                <w:bCs/>
+                <w:color w:val="FF0000"/>
                 <w:sz w:val="32"/>
                 <w:szCs w:val="32"/>
                 <w:lang w:val="it-IT"/>
               </w:rPr>
-              <w:t xml:space="preserve">Questa cartella contiene tutti i materialia li usati per dare colori ai GameObjects; il materiale RGB è un materiale usato come indicazione in quanto tutti gli oggetti che lo possiedono saranno arcobaleno; </w:t>
-            </w:r>
+            </w:pPr>
+            <w:r>
+              <w:rPr>
+                <w:b/>
+                <w:bCs/>
+                <w:color w:val="FF0000"/>
+                <w:sz w:val="32"/>
+                <w:szCs w:val="32"/>
+                <w:lang w:val="it-IT"/>
+              </w:rPr>
+              <w:t>Prefabs:</w:t>
+            </w:r>
+          </w:p>
+        </w:tc>
+        <w:tc>
+          <w:tcPr>
+            <w:tcW w:w="8016" w:type="dxa"/>
+            <w:tcBorders>
+              <w:left w:val="single" w:sz="4" w:space="0" w:color="000000"/>
+              <w:bottom w:val="single" w:sz="4" w:space="0" w:color="000000"/>
+              <w:right w:val="single" w:sz="4" w:space="0" w:color="000000"/>
+            </w:tcBorders>
+          </w:tcPr>
+          <w:p>
+            <w:pPr>
+              <w:pStyle w:val="TableContents"/>
+              <w:widowControl w:val="false"/>
+              <w:jc w:val="left"/>
+              <w:rPr>
+                <w:sz w:val="30"/>
+                <w:szCs w:val="30"/>
+              </w:rPr>
+            </w:pPr>
             <w:r>
               <w:rPr>
                 <w:b w:val="false"/>
                 <w:bCs w:val="false"/>
                 <w:color w:val="000000"/>
+                <w:sz w:val="30"/>
+                <w:szCs w:val="30"/>
+                <w:lang w:val="it-IT"/>
+              </w:rPr>
+              <w:t>Questa è la cartella  dedicata ai prefabbricati cioè oggetti che potranno essere istanziati più volte e saranno tutti uguali in aggiunta un cambiamento ad uno di essi può affliggere tutti gli altri. Qui troviamo lo sfondo con le pareti, la palla, la racchetta e i blocchi.</w:t>
+            </w:r>
+          </w:p>
+        </w:tc>
+      </w:tr>
+      <w:tr>
+        <w:trPr/>
+        <w:tc>
+          <w:tcPr>
+            <w:tcW w:w="1621" w:type="dxa"/>
+            <w:tcBorders>
+              <w:left w:val="single" w:sz="4" w:space="0" w:color="000000"/>
+              <w:bottom w:val="single" w:sz="4" w:space="0" w:color="000000"/>
+            </w:tcBorders>
+          </w:tcPr>
+          <w:p>
+            <w:pPr>
+              <w:pStyle w:val="TableContents"/>
+              <w:widowControl w:val="false"/>
+              <w:jc w:val="right"/>
+              <w:rPr>
+                <w:b/>
+                <w:b/>
+                <w:bCs/>
+                <w:color w:val="FF0000"/>
                 <w:sz w:val="32"/>
                 <w:szCs w:val="32"/>
                 <w:lang w:val="it-IT"/>
               </w:rPr>
-              <w:t>nella sottocartella BlockColors sono presenti tutti i colori assegnati ai blocchi da distruggere.</w:t>
+            </w:pPr>
+            <w:r>
+              <w:rPr>
+                <w:b/>
+                <w:bCs/>
+                <w:color w:val="FF0000"/>
+                <w:sz w:val="32"/>
+                <w:szCs w:val="32"/>
+                <w:lang w:val="it-IT"/>
+              </w:rPr>
+              <w:t>Scenes:</w:t>
+            </w:r>
+          </w:p>
+        </w:tc>
+        <w:tc>
+          <w:tcPr>
+            <w:tcW w:w="8016" w:type="dxa"/>
+            <w:tcBorders>
+              <w:left w:val="single" w:sz="4" w:space="0" w:color="000000"/>
+              <w:bottom w:val="single" w:sz="4" w:space="0" w:color="000000"/>
+              <w:right w:val="single" w:sz="4" w:space="0" w:color="000000"/>
+            </w:tcBorders>
+          </w:tcPr>
+          <w:p>
+            <w:pPr>
+              <w:pStyle w:val="TableContents"/>
+              <w:widowControl w:val="false"/>
+              <w:jc w:val="left"/>
+              <w:rPr>
+                <w:sz w:val="30"/>
+                <w:szCs w:val="30"/>
+              </w:rPr>
+            </w:pPr>
+            <w:r>
+              <w:rPr>
+                <w:b w:val="false"/>
+                <w:bCs w:val="false"/>
+                <w:color w:val="000000"/>
+                <w:sz w:val="30"/>
+                <w:szCs w:val="30"/>
+                <w:lang w:val="it-IT"/>
+              </w:rPr>
+              <w:t>La cartella dedicata alle scene nel mio caso non è di assolutà priorità in quanto le scene sono strumenti utili solo a proggetti più grandi e complessi ma io necessito solo di una scena; quella in cui si trova il gioco.</w:t>
             </w:r>
           </w:p>
         </w:tc>
@@ -787,15 +1040,16 @@
         <w:trPr/>
         <w:tc>
           <w:tcPr>
-            <w:tcW w:w="1622" w:type="dxa"/>
-            <w:tcBorders>
-              <w:left w:val="single" w:sz="4" w:space="0" w:color="000000"/>
-              <w:bottom w:val="single" w:sz="4" w:space="0" w:color="000000"/>
-            </w:tcBorders>
-          </w:tcPr>
-          <w:p>
-            <w:pPr>
-              <w:pStyle w:val="TableContents"/>
+            <w:tcW w:w="1621" w:type="dxa"/>
+            <w:tcBorders>
+              <w:left w:val="single" w:sz="4" w:space="0" w:color="000000"/>
+              <w:bottom w:val="single" w:sz="4" w:space="0" w:color="000000"/>
+            </w:tcBorders>
+          </w:tcPr>
+          <w:p>
+            <w:pPr>
+              <w:pStyle w:val="TableContents"/>
+              <w:widowControl w:val="false"/>
               <w:jc w:val="right"/>
               <w:rPr>
                 <w:b/>
@@ -816,12 +1070,57 @@
                 <w:szCs w:val="32"/>
                 <w:lang w:val="it-IT"/>
               </w:rPr>
-              <w:t>Physics</w:t>
-            </w:r>
-          </w:p>
-          <w:p>
-            <w:pPr>
-              <w:pStyle w:val="TableContents"/>
+              <w:t>Scripts:</w:t>
+            </w:r>
+          </w:p>
+        </w:tc>
+        <w:tc>
+          <w:tcPr>
+            <w:tcW w:w="8016" w:type="dxa"/>
+            <w:tcBorders>
+              <w:left w:val="single" w:sz="4" w:space="0" w:color="000000"/>
+              <w:bottom w:val="single" w:sz="4" w:space="0" w:color="000000"/>
+              <w:right w:val="single" w:sz="4" w:space="0" w:color="000000"/>
+            </w:tcBorders>
+          </w:tcPr>
+          <w:p>
+            <w:pPr>
+              <w:pStyle w:val="TableContents"/>
+              <w:widowControl w:val="false"/>
+              <w:jc w:val="left"/>
+              <w:rPr>
+                <w:sz w:val="30"/>
+                <w:szCs w:val="30"/>
+              </w:rPr>
+            </w:pPr>
+            <w:r>
+              <w:rPr>
+                <w:b w:val="false"/>
+                <w:bCs w:val="false"/>
+                <w:color w:val="000000"/>
+                <w:sz w:val="30"/>
+                <w:szCs w:val="30"/>
+                <w:lang w:val="it-IT"/>
+              </w:rPr>
+              <w:t>Questa cartella contiene tutti i coice creati dagli sviluppatori per gestire tutto quello che non viene gestito dal motore di gioco che sia istanziare un oggetto, cambiarne il colore, gestire il modo in cui si muove o qualunque altra cosa. Scenderò nei dettagli nella sezione dedicata ad essi.</w:t>
+            </w:r>
+          </w:p>
+        </w:tc>
+      </w:tr>
+      <w:tr>
+        <w:trPr/>
+        <w:tc>
+          <w:tcPr>
+            <w:tcW w:w="1621" w:type="dxa"/>
+            <w:tcBorders>
+              <w:left w:val="single" w:sz="4" w:space="0" w:color="000000"/>
+              <w:bottom w:val="single" w:sz="4" w:space="0" w:color="000000"/>
+            </w:tcBorders>
+          </w:tcPr>
+          <w:p>
+            <w:pPr>
+              <w:pStyle w:val="TableContents"/>
+              <w:widowControl w:val="false"/>
               <w:jc w:val="right"/>
               <w:rPr>
                 <w:b/>
@@ -842,7 +1141,7 @@
                 <w:szCs w:val="32"/>
                 <w:lang w:val="it-IT"/>
               </w:rPr>
-              <w:t>Materials:</w:t>
+              <w:t>Sprites:</w:t>
             </w:r>
           </w:p>
         </w:tc>
@@ -858,320 +1157,20 @@
           <w:p>
             <w:pPr>
               <w:pStyle w:val="TableContents"/>
+              <w:widowControl w:val="false"/>
               <w:jc w:val="left"/>
               <w:rPr>
-                <w:b w:val="false"/>
+                <w:sz w:val="30"/>
+                <w:szCs w:val="30"/>
+              </w:rPr>
+            </w:pPr>
+            <w:r>
+              <w:rPr>
                 <w:b w:val="false"/>
                 <w:bCs w:val="false"/>
                 <w:color w:val="000000"/>
-                <w:sz w:val="32"/>
-                <w:szCs w:val="32"/>
-                <w:lang w:val="it-IT"/>
-              </w:rPr>
-            </w:pPr>
-            <w:r>
-              <w:rPr>
-                <w:b w:val="false"/>
-                <w:bCs w:val="false"/>
-                <w:color w:val="000000"/>
-                <w:sz w:val="32"/>
-                <w:szCs w:val="32"/>
-                <w:lang w:val="it-IT"/>
-              </w:rPr>
-              <w:t>In questa cartella sono contenuti tutti materiali che danno delle proprietà fisiche ai oggetti in questo caso è presente solo quello della pallina ma ber convenzione ed organizzazione ho preferito aggiungere una cartella dedicata.</w:t>
-            </w:r>
-          </w:p>
-        </w:tc>
-      </w:tr>
-      <w:tr>
-        <w:trPr/>
-        <w:tc>
-          <w:tcPr>
-            <w:tcW w:w="1622" w:type="dxa"/>
-            <w:tcBorders>
-              <w:left w:val="single" w:sz="4" w:space="0" w:color="000000"/>
-              <w:bottom w:val="single" w:sz="4" w:space="0" w:color="000000"/>
-            </w:tcBorders>
-          </w:tcPr>
-          <w:p>
-            <w:pPr>
-              <w:pStyle w:val="TableContents"/>
-              <w:jc w:val="right"/>
-              <w:rPr>
-                <w:b/>
-                <w:b/>
-                <w:bCs/>
-                <w:color w:val="FF0000"/>
-                <w:sz w:val="32"/>
-                <w:szCs w:val="32"/>
-                <w:lang w:val="it-IT"/>
-              </w:rPr>
-            </w:pPr>
-            <w:r>
-              <w:rPr>
-                <w:b/>
-                <w:bCs/>
-                <w:color w:val="FF0000"/>
-                <w:sz w:val="32"/>
-                <w:szCs w:val="32"/>
-                <w:lang w:val="it-IT"/>
-              </w:rPr>
-              <w:t>Prefabs:</w:t>
-            </w:r>
-          </w:p>
-        </w:tc>
-        <w:tc>
-          <w:tcPr>
-            <w:tcW w:w="8016" w:type="dxa"/>
-            <w:tcBorders>
-              <w:left w:val="single" w:sz="4" w:space="0" w:color="000000"/>
-              <w:bottom w:val="single" w:sz="4" w:space="0" w:color="000000"/>
-              <w:right w:val="single" w:sz="4" w:space="0" w:color="000000"/>
-            </w:tcBorders>
-          </w:tcPr>
-          <w:p>
-            <w:pPr>
-              <w:pStyle w:val="TableContents"/>
-              <w:jc w:val="left"/>
-              <w:rPr>
-                <w:b w:val="false"/>
-                <w:b w:val="false"/>
-                <w:bCs w:val="false"/>
-                <w:color w:val="000000"/>
-                <w:sz w:val="32"/>
-                <w:szCs w:val="32"/>
-                <w:lang w:val="it-IT"/>
-              </w:rPr>
-            </w:pPr>
-            <w:r>
-              <w:rPr>
-                <w:b w:val="false"/>
-                <w:bCs w:val="false"/>
-                <w:color w:val="000000"/>
-                <w:sz w:val="32"/>
-                <w:szCs w:val="32"/>
-                <w:lang w:val="it-IT"/>
-              </w:rPr>
-              <w:t>Questa è la cartella  dedicata ai prefabbricati cioè oggetti che potranno essere istanziati più volte e saranno tutti uguali in aggiunta un cambiamento ad uno di essi può affliggere tutti gli altri. Qui troviamo lo sfondo con le pareti, la palla, la racchetta e i blocchi.</w:t>
-            </w:r>
-          </w:p>
-        </w:tc>
-      </w:tr>
-      <w:tr>
-        <w:trPr/>
-        <w:tc>
-          <w:tcPr>
-            <w:tcW w:w="1622" w:type="dxa"/>
-            <w:tcBorders>
-              <w:left w:val="single" w:sz="4" w:space="0" w:color="000000"/>
-              <w:bottom w:val="single" w:sz="4" w:space="0" w:color="000000"/>
-            </w:tcBorders>
-          </w:tcPr>
-          <w:p>
-            <w:pPr>
-              <w:pStyle w:val="TableContents"/>
-              <w:jc w:val="right"/>
-              <w:rPr>
-                <w:b/>
-                <w:b/>
-                <w:bCs/>
-                <w:color w:val="FF0000"/>
-                <w:sz w:val="32"/>
-                <w:szCs w:val="32"/>
-                <w:lang w:val="it-IT"/>
-              </w:rPr>
-            </w:pPr>
-            <w:r>
-              <w:rPr>
-                <w:b/>
-                <w:bCs/>
-                <w:color w:val="FF0000"/>
-                <w:sz w:val="32"/>
-                <w:szCs w:val="32"/>
-                <w:lang w:val="it-IT"/>
-              </w:rPr>
-              <w:t>Scenes:</w:t>
-            </w:r>
-          </w:p>
-        </w:tc>
-        <w:tc>
-          <w:tcPr>
-            <w:tcW w:w="8016" w:type="dxa"/>
-            <w:tcBorders>
-              <w:left w:val="single" w:sz="4" w:space="0" w:color="000000"/>
-              <w:bottom w:val="single" w:sz="4" w:space="0" w:color="000000"/>
-              <w:right w:val="single" w:sz="4" w:space="0" w:color="000000"/>
-            </w:tcBorders>
-          </w:tcPr>
-          <w:p>
-            <w:pPr>
-              <w:pStyle w:val="TableContents"/>
-              <w:jc w:val="left"/>
-              <w:rPr>
-                <w:b w:val="false"/>
-                <w:b w:val="false"/>
-                <w:bCs w:val="false"/>
-                <w:color w:val="000000"/>
-                <w:sz w:val="32"/>
-                <w:szCs w:val="32"/>
-                <w:lang w:val="it-IT"/>
-              </w:rPr>
-            </w:pPr>
-            <w:r>
-              <w:rPr>
-                <w:b w:val="false"/>
-                <w:bCs w:val="false"/>
-                <w:color w:val="000000"/>
-                <w:sz w:val="32"/>
-                <w:szCs w:val="32"/>
-                <w:lang w:val="it-IT"/>
-              </w:rPr>
-              <w:t>La cartella dedicata alle scene nel mio caso non è di assolutà priorità in quanto le scene sono strumenti utili solo a proggetti più grandi e complessi ma io necessito solo di una scena; quella in cui si trova il gioco.</w:t>
-            </w:r>
-          </w:p>
-        </w:tc>
-      </w:tr>
-      <w:tr>
-        <w:trPr/>
-        <w:tc>
-          <w:tcPr>
-            <w:tcW w:w="1622" w:type="dxa"/>
-            <w:tcBorders>
-              <w:left w:val="single" w:sz="4" w:space="0" w:color="000000"/>
-              <w:bottom w:val="single" w:sz="4" w:space="0" w:color="000000"/>
-            </w:tcBorders>
-          </w:tcPr>
-          <w:p>
-            <w:pPr>
-              <w:pStyle w:val="TableContents"/>
-              <w:jc w:val="right"/>
-              <w:rPr>
-                <w:b/>
-                <w:b/>
-                <w:bCs/>
-                <w:color w:val="FF0000"/>
-                <w:sz w:val="32"/>
-                <w:szCs w:val="32"/>
-                <w:lang w:val="it-IT"/>
-              </w:rPr>
-            </w:pPr>
-            <w:r>
-              <w:rPr>
-                <w:b/>
-                <w:bCs/>
-                <w:color w:val="FF0000"/>
-                <w:sz w:val="32"/>
-                <w:szCs w:val="32"/>
-                <w:lang w:val="it-IT"/>
-              </w:rPr>
-              <w:t>Scripts:</w:t>
-            </w:r>
-          </w:p>
-        </w:tc>
-        <w:tc>
-          <w:tcPr>
-            <w:tcW w:w="8016" w:type="dxa"/>
-            <w:tcBorders>
-              <w:left w:val="single" w:sz="4" w:space="0" w:color="000000"/>
-              <w:bottom w:val="single" w:sz="4" w:space="0" w:color="000000"/>
-              <w:right w:val="single" w:sz="4" w:space="0" w:color="000000"/>
-            </w:tcBorders>
-          </w:tcPr>
-          <w:p>
-            <w:pPr>
-              <w:pStyle w:val="TableContents"/>
-              <w:jc w:val="left"/>
-              <w:rPr>
-                <w:b w:val="false"/>
-                <w:b w:val="false"/>
-                <w:bCs w:val="false"/>
-                <w:color w:val="000000"/>
-                <w:sz w:val="32"/>
-                <w:szCs w:val="32"/>
-                <w:lang w:val="it-IT"/>
-              </w:rPr>
-            </w:pPr>
-            <w:r>
-              <w:rPr>
-                <w:b w:val="false"/>
-                <w:bCs w:val="false"/>
-                <w:color w:val="000000"/>
-                <w:sz w:val="32"/>
-                <w:szCs w:val="32"/>
-                <w:lang w:val="it-IT"/>
-              </w:rPr>
-              <w:t>Questa cartella contiene tutti i coice creati dagli sviluppatori per gestire tutto quello che non viene gestito dal motore di gioco che sia istanziare un oggetto, cambiarne il colore, gestire il modo in cui si muove o qualunque altra cosa. Scenderò nei dettagli nella sezione dedicata ad essi.</w:t>
-            </w:r>
-          </w:p>
-        </w:tc>
-      </w:tr>
-      <w:tr>
-        <w:trPr/>
-        <w:tc>
-          <w:tcPr>
-            <w:tcW w:w="1622" w:type="dxa"/>
-            <w:tcBorders>
-              <w:left w:val="single" w:sz="4" w:space="0" w:color="000000"/>
-              <w:bottom w:val="single" w:sz="4" w:space="0" w:color="000000"/>
-            </w:tcBorders>
-          </w:tcPr>
-          <w:p>
-            <w:pPr>
-              <w:pStyle w:val="TableContents"/>
-              <w:jc w:val="right"/>
-              <w:rPr>
-                <w:b/>
-                <w:b/>
-                <w:bCs/>
-                <w:color w:val="FF0000"/>
-                <w:sz w:val="32"/>
-                <w:szCs w:val="32"/>
-                <w:lang w:val="it-IT"/>
-              </w:rPr>
-            </w:pPr>
-            <w:r>
-              <w:rPr>
-                <w:b/>
-                <w:bCs/>
-                <w:color w:val="FF0000"/>
-                <w:sz w:val="32"/>
-                <w:szCs w:val="32"/>
-                <w:lang w:val="it-IT"/>
-              </w:rPr>
-              <w:t>Sprites:</w:t>
-            </w:r>
-          </w:p>
-        </w:tc>
-        <w:tc>
-          <w:tcPr>
-            <w:tcW w:w="8016" w:type="dxa"/>
-            <w:tcBorders>
-              <w:left w:val="single" w:sz="4" w:space="0" w:color="000000"/>
-              <w:bottom w:val="single" w:sz="4" w:space="0" w:color="000000"/>
-              <w:right w:val="single" w:sz="4" w:space="0" w:color="000000"/>
-            </w:tcBorders>
-          </w:tcPr>
-          <w:p>
-            <w:pPr>
-              <w:pStyle w:val="TableContents"/>
-              <w:jc w:val="left"/>
-              <w:rPr>
-                <w:b w:val="false"/>
-                <w:b w:val="false"/>
-                <w:bCs w:val="false"/>
-                <w:color w:val="000000"/>
-                <w:sz w:val="32"/>
-                <w:szCs w:val="32"/>
-                <w:lang w:val="it-IT"/>
-              </w:rPr>
-            </w:pPr>
-            <w:r>
-              <w:rPr>
-                <w:b w:val="false"/>
-                <w:bCs w:val="false"/>
-                <w:color w:val="000000"/>
-                <w:sz w:val="32"/>
-                <w:szCs w:val="32"/>
+                <w:sz w:val="30"/>
+                <w:szCs w:val="30"/>
                 <w:lang w:val="it-IT"/>
               </w:rPr>
               <w:t>La cartella degli sprite è quella che contiene gli sprite cioè modelli a strati 2d. Ne uso solo uno quello delle frecce che nelle prime versioni si trovavano al bordo dello schermo ma adesso occumano metà dello schermo ciascuna e sono invisibili.</w:t>
@@ -1186,11 +1185,15 @@
         <w:bidi w:val="0"/>
         <w:jc w:val="left"/>
         <w:rPr>
+          <w:sz w:val="30"/>
+          <w:szCs w:val="30"/>
           <w:lang w:val="it-IT" w:eastAsia="zh-CN" w:bidi="hi-IN"/>
         </w:rPr>
       </w:pPr>
       <w:r>
         <w:rPr>
+          <w:sz w:val="30"/>
+          <w:szCs w:val="30"/>
           <w:lang w:val="it-IT" w:eastAsia="zh-CN" w:bidi="hi-IN"/>
         </w:rPr>
       </w:r>
@@ -1201,11 +1204,15 @@
         <w:bidi w:val="0"/>
         <w:jc w:val="left"/>
         <w:rPr>
+          <w:sz w:val="30"/>
+          <w:szCs w:val="30"/>
           <w:lang w:val="it-IT" w:eastAsia="zh-CN" w:bidi="hi-IN"/>
         </w:rPr>
       </w:pPr>
       <w:r>
         <w:rPr>
+          <w:sz w:val="30"/>
+          <w:szCs w:val="30"/>
           <w:lang w:val="it-IT" w:eastAsia="zh-CN" w:bidi="hi-IN"/>
         </w:rPr>
       </w:r>
@@ -1216,11 +1223,15 @@
         <w:bidi w:val="0"/>
         <w:jc w:val="left"/>
         <w:rPr>
+          <w:sz w:val="30"/>
+          <w:szCs w:val="30"/>
           <w:lang w:val="it-IT" w:eastAsia="zh-CN" w:bidi="hi-IN"/>
         </w:rPr>
       </w:pPr>
       <w:r>
         <w:rPr>
+          <w:sz w:val="30"/>
+          <w:szCs w:val="30"/>
           <w:lang w:val="it-IT" w:eastAsia="zh-CN" w:bidi="hi-IN"/>
         </w:rPr>
       </w:r>
@@ -1231,11 +1242,15 @@
         <w:bidi w:val="0"/>
         <w:jc w:val="left"/>
         <w:rPr>
+          <w:sz w:val="30"/>
+          <w:szCs w:val="30"/>
           <w:lang w:val="it-IT" w:eastAsia="zh-CN" w:bidi="hi-IN"/>
         </w:rPr>
       </w:pPr>
       <w:r>
         <w:rPr>
+          <w:sz w:val="30"/>
+          <w:szCs w:val="30"/>
           <w:lang w:val="it-IT" w:eastAsia="zh-CN" w:bidi="hi-IN"/>
         </w:rPr>
       </w:r>
@@ -1246,11 +1261,72 @@
         <w:bidi w:val="0"/>
         <w:jc w:val="left"/>
         <w:rPr>
+          <w:sz w:val="30"/>
+          <w:szCs w:val="30"/>
           <w:lang w:val="it-IT" w:eastAsia="zh-CN" w:bidi="hi-IN"/>
         </w:rPr>
       </w:pPr>
       <w:r>
         <w:rPr>
+          <w:sz w:val="30"/>
+          <w:szCs w:val="30"/>
+          <w:lang w:val="it-IT" w:eastAsia="zh-CN" w:bidi="hi-IN"/>
+        </w:rPr>
+      </w:r>
+    </w:p>
+    <w:p>
+      <w:pPr>
+        <w:pStyle w:val="Normal"/>
+        <w:bidi w:val="0"/>
+        <w:jc w:val="left"/>
+        <w:rPr>
+          <w:sz w:val="30"/>
+          <w:szCs w:val="30"/>
+          <w:lang w:val="it-IT" w:eastAsia="zh-CN" w:bidi="hi-IN"/>
+        </w:rPr>
+      </w:pPr>
+      <w:r>
+        <w:rPr>
+          <w:sz w:val="30"/>
+          <w:szCs w:val="30"/>
+          <w:lang w:val="it-IT" w:eastAsia="zh-CN" w:bidi="hi-IN"/>
+        </w:rPr>
+      </w:r>
+    </w:p>
+    <w:p>
+      <w:pPr>
+        <w:pStyle w:val="Normal"/>
+        <w:bidi w:val="0"/>
+        <w:jc w:val="left"/>
+        <w:rPr>
+          <w:sz w:val="30"/>
+          <w:szCs w:val="30"/>
+          <w:lang w:val="it-IT" w:eastAsia="zh-CN" w:bidi="hi-IN"/>
+        </w:rPr>
+      </w:pPr>
+      <w:r>
+        <w:rPr>
+          <w:sz w:val="30"/>
+          <w:szCs w:val="30"/>
+          <w:lang w:val="it-IT" w:eastAsia="zh-CN" w:bidi="hi-IN"/>
+        </w:rPr>
+      </w:r>
+    </w:p>
+    <w:p>
+      <w:pPr>
+        <w:pStyle w:val="Normal"/>
+        <w:bidi w:val="0"/>
+        <w:jc w:val="left"/>
+        <w:rPr>
+          <w:sz w:val="30"/>
+          <w:szCs w:val="30"/>
+          <w:lang w:val="it-IT" w:eastAsia="zh-CN" w:bidi="hi-IN"/>
+        </w:rPr>
+      </w:pPr>
+      <w:r>
+        <w:rPr>
+          <w:sz w:val="30"/>
+          <w:szCs w:val="30"/>
           <w:lang w:val="it-IT" w:eastAsia="zh-CN" w:bidi="hi-IN"/>
         </w:rPr>
       </w:r>
@@ -1269,14 +1345,14 @@
         </w:tblCellMar>
       </w:tblPr>
       <w:tblGrid>
-        <w:gridCol w:w="1622"/>
+        <w:gridCol w:w="1621"/>
         <w:gridCol w:w="8016"/>
       </w:tblGrid>
       <w:tr>
         <w:trPr/>
         <w:tc>
           <w:tcPr>
-            <w:tcW w:w="9638" w:type="dxa"/>
+            <w:tcW w:w="9637" w:type="dxa"/>
             <w:gridSpan w:val="2"/>
             <w:tcBorders>
               <w:top w:val="single" w:sz="4" w:space="0" w:color="000000"/>
@@ -1288,6 +1364,7 @@
           <w:p>
             <w:pPr>
               <w:pStyle w:val="TableContents"/>
+              <w:widowControl w:val="false"/>
               <w:jc w:val="center"/>
               <w:rPr>
                 <w:b/>
@@ -1317,15 +1394,16 @@
         <w:trPr/>
         <w:tc>
           <w:tcPr>
-            <w:tcW w:w="1622" w:type="dxa"/>
-            <w:tcBorders>
-              <w:left w:val="single" w:sz="4" w:space="0" w:color="000000"/>
-              <w:bottom w:val="single" w:sz="4" w:space="0" w:color="000000"/>
-            </w:tcBorders>
-          </w:tcPr>
-          <w:p>
-            <w:pPr>
-              <w:pStyle w:val="TableContents"/>
+            <w:tcW w:w="1621" w:type="dxa"/>
+            <w:tcBorders>
+              <w:left w:val="single" w:sz="4" w:space="0" w:color="000000"/>
+              <w:bottom w:val="single" w:sz="4" w:space="0" w:color="000000"/>
+            </w:tcBorders>
+          </w:tcPr>
+          <w:p>
+            <w:pPr>
+              <w:pStyle w:val="TableContents"/>
+              <w:widowControl w:val="false"/>
               <w:jc w:val="right"/>
               <w:rPr>
                 <w:b/>
@@ -1362,42 +1440,81 @@
           <w:p>
             <w:pPr>
               <w:pStyle w:val="TableContents"/>
-              <w:rPr>
-                <w:sz w:val="32"/>
-                <w:szCs w:val="32"/>
-                <w:lang w:val="it-IT" w:eastAsia="zh-CN" w:bidi="hi-IN"/>
-              </w:rPr>
-            </w:pPr>
-            <w:r>
-              <w:rPr>
-                <w:sz w:val="32"/>
-                <w:szCs w:val="32"/>
-                <w:lang w:val="it-IT" w:eastAsia="zh-CN" w:bidi="hi-IN"/>
-              </w:rPr>
-              <w:t>Questo script viene aggiunto all oggetto della palla.</w:t>
-            </w:r>
-          </w:p>
-          <w:p>
-            <w:pPr>
-              <w:pStyle w:val="TableContents"/>
-              <w:rPr>
-                <w:sz w:val="32"/>
-                <w:szCs w:val="32"/>
-                <w:lang w:val="it-IT" w:eastAsia="zh-CN" w:bidi="hi-IN"/>
-              </w:rPr>
-            </w:pPr>
-            <w:r>
-              <w:rPr>
-                <w:sz w:val="32"/>
-                <w:szCs w:val="32"/>
-                <w:lang w:val="it-IT" w:eastAsia="zh-CN" w:bidi="hi-IN"/>
-              </w:rPr>
-              <w:t xml:space="preserve">Attributi: nell’attributo </w:t>
-            </w:r>
-            <w:r>
-              <w:rPr>
-                <w:sz w:val="32"/>
-                <w:szCs w:val="32"/>
+              <w:widowControl w:val="false"/>
+              <w:rPr>
+                <w:sz w:val="30"/>
+                <w:szCs w:val="30"/>
+              </w:rPr>
+            </w:pPr>
+            <w:r>
+              <w:rPr>
+                <w:sz w:val="30"/>
+                <w:szCs w:val="30"/>
+                <w:lang w:val="it-IT" w:eastAsia="zh-CN" w:bidi="hi-IN"/>
+              </w:rPr>
+              <w:t>Questo script viene aggiunto all</w:t>
+            </w:r>
+            <w:r>
+              <w:rPr>
+                <w:sz w:val="30"/>
+                <w:szCs w:val="30"/>
+                <w:lang w:val="it-IT" w:eastAsia="zh-CN" w:bidi="hi-IN"/>
+              </w:rPr>
+              <w:t>’oggetto rappresentante la</w:t>
+            </w:r>
+            <w:r>
+              <w:rPr>
+                <w:sz w:val="30"/>
+                <w:szCs w:val="30"/>
+                <w:lang w:val="it-IT" w:eastAsia="zh-CN" w:bidi="hi-IN"/>
+              </w:rPr>
+              <w:t xml:space="preserve"> palla.</w:t>
+            </w:r>
+          </w:p>
+          <w:p>
+            <w:pPr>
+              <w:pStyle w:val="TableContents"/>
+              <w:widowControl w:val="false"/>
+              <w:rPr>
+                <w:lang w:val="it-IT" w:eastAsia="zh-CN" w:bidi="hi-IN"/>
+              </w:rPr>
+            </w:pPr>
+            <w:r>
+              <w:rPr>
+                <w:sz w:val="30"/>
+                <w:szCs w:val="30"/>
+              </w:rPr>
+            </w:r>
+          </w:p>
+          <w:p>
+            <w:pPr>
+              <w:pStyle w:val="TableContents"/>
+              <w:widowControl w:val="false"/>
+              <w:rPr>
+                <w:sz w:val="30"/>
+                <w:szCs w:val="30"/>
+              </w:rPr>
+            </w:pPr>
+            <w:r>
+              <w:rPr>
+                <w:sz w:val="30"/>
+                <w:szCs w:val="30"/>
+                <w:lang w:val="it-IT" w:eastAsia="zh-CN" w:bidi="hi-IN"/>
+              </w:rPr>
+              <w:t>Variabili</w:t>
+            </w:r>
+            <w:r>
+              <w:rPr>
+                <w:sz w:val="30"/>
+                <w:szCs w:val="30"/>
+                <w:lang w:val="it-IT" w:eastAsia="zh-CN" w:bidi="hi-IN"/>
+              </w:rPr>
+              <w:t xml:space="preserve">: nell’attributo </w:t>
+            </w:r>
+            <w:r>
+              <w:rPr>
+                <w:sz w:val="30"/>
+                <w:szCs w:val="30"/>
                 <w:u w:val="single"/>
                 <w:lang w:val="it-IT" w:eastAsia="zh-CN" w:bidi="hi-IN"/>
               </w:rPr>
@@ -1405,16 +1522,16 @@
             </w:r>
             <w:r>
               <w:rPr>
-                <w:sz w:val="32"/>
-                <w:szCs w:val="32"/>
+                <w:sz w:val="30"/>
+                <w:szCs w:val="30"/>
                 <w:lang w:val="it-IT" w:eastAsia="zh-CN" w:bidi="hi-IN"/>
               </w:rPr>
               <w:t xml:space="preserve"> viene memorizzata la velocità, in </w:t>
             </w:r>
             <w:r>
               <w:rPr>
-                <w:sz w:val="32"/>
-                <w:szCs w:val="32"/>
+                <w:sz w:val="30"/>
+                <w:szCs w:val="30"/>
                 <w:u w:val="single"/>
                 <w:lang w:val="it-IT" w:eastAsia="zh-CN" w:bidi="hi-IN"/>
               </w:rPr>
@@ -1422,16 +1539,16 @@
             </w:r>
             <w:r>
               <w:rPr>
-                <w:sz w:val="32"/>
-                <w:szCs w:val="32"/>
+                <w:sz w:val="30"/>
+                <w:szCs w:val="30"/>
                 <w:lang w:val="it-IT" w:eastAsia="zh-CN" w:bidi="hi-IN"/>
               </w:rPr>
               <w:t xml:space="preserve"> viene memorizzato il </w:t>
             </w:r>
             <w:r>
               <w:rPr>
-                <w:sz w:val="32"/>
-                <w:szCs w:val="32"/>
+                <w:sz w:val="30"/>
+                <w:szCs w:val="30"/>
                 <w:u w:val="single"/>
                 <w:lang w:val="it-IT" w:eastAsia="zh-CN" w:bidi="hi-IN"/>
               </w:rPr>
@@ -1439,16 +1556,16 @@
             </w:r>
             <w:r>
               <w:rPr>
-                <w:sz w:val="32"/>
-                <w:szCs w:val="32"/>
+                <w:sz w:val="30"/>
+                <w:szCs w:val="30"/>
                 <w:lang w:val="it-IT" w:eastAsia="zh-CN" w:bidi="hi-IN"/>
               </w:rPr>
               <w:t xml:space="preserve"> della palla, in </w:t>
             </w:r>
             <w:r>
               <w:rPr>
-                <w:sz w:val="32"/>
-                <w:szCs w:val="32"/>
+                <w:sz w:val="30"/>
+                <w:szCs w:val="30"/>
                 <w:u w:val="single"/>
                 <w:lang w:val="it-IT" w:eastAsia="zh-CN" w:bidi="hi-IN"/>
               </w:rPr>
@@ -1456,16 +1573,16 @@
             </w:r>
             <w:r>
               <w:rPr>
-                <w:sz w:val="32"/>
-                <w:szCs w:val="32"/>
+                <w:sz w:val="30"/>
+                <w:szCs w:val="30"/>
                 <w:lang w:val="it-IT" w:eastAsia="zh-CN" w:bidi="hi-IN"/>
               </w:rPr>
               <w:t xml:space="preserve"> viene memorizzata la scritta che compare in caso di sconfitta e in </w:t>
             </w:r>
             <w:r>
               <w:rPr>
-                <w:sz w:val="32"/>
-                <w:szCs w:val="32"/>
+                <w:sz w:val="30"/>
+                <w:szCs w:val="30"/>
                 <w:u w:val="single"/>
                 <w:lang w:val="it-IT" w:eastAsia="zh-CN" w:bidi="hi-IN"/>
               </w:rPr>
@@ -1473,8 +1590,8 @@
             </w:r>
             <w:r>
               <w:rPr>
-                <w:sz w:val="32"/>
-                <w:szCs w:val="32"/>
+                <w:sz w:val="30"/>
+                <w:szCs w:val="30"/>
                 <w:lang w:val="it-IT" w:eastAsia="zh-CN" w:bidi="hi-IN"/>
               </w:rPr>
               <w:t xml:space="preserve"> il tasto per ricominciare il gioco a fine partita.</w:t>
@@ -1483,41 +1600,42 @@
           <w:p>
             <w:pPr>
               <w:pStyle w:val="TableContents"/>
-              <w:rPr>
-                <w:sz w:val="32"/>
-                <w:szCs w:val="32"/>
-                <w:lang w:val="it-IT" w:eastAsia="zh-CN" w:bidi="hi-IN"/>
-              </w:rPr>
-            </w:pPr>
-            <w:r>
-              <w:rPr>
-                <w:sz w:val="32"/>
-                <w:szCs w:val="32"/>
-                <w:lang w:val="it-IT" w:eastAsia="zh-CN" w:bidi="hi-IN"/>
-              </w:rPr>
-            </w:r>
-          </w:p>
-          <w:p>
-            <w:pPr>
-              <w:pStyle w:val="TableContents"/>
-              <w:rPr>
-                <w:sz w:val="32"/>
-                <w:szCs w:val="32"/>
-                <w:lang w:val="it-IT" w:eastAsia="zh-CN" w:bidi="hi-IN"/>
-              </w:rPr>
-            </w:pPr>
-            <w:r>
-              <w:rPr>
-                <w:sz w:val="32"/>
-                <w:szCs w:val="32"/>
+              <w:widowControl w:val="false"/>
+              <w:rPr>
+                <w:sz w:val="30"/>
+                <w:szCs w:val="30"/>
+                <w:lang w:val="it-IT" w:eastAsia="zh-CN" w:bidi="hi-IN"/>
+              </w:rPr>
+            </w:pPr>
+            <w:r>
+              <w:rPr>
+                <w:sz w:val="30"/>
+                <w:szCs w:val="30"/>
+                <w:lang w:val="it-IT" w:eastAsia="zh-CN" w:bidi="hi-IN"/>
+              </w:rPr>
+            </w:r>
+          </w:p>
+          <w:p>
+            <w:pPr>
+              <w:pStyle w:val="TableContents"/>
+              <w:widowControl w:val="false"/>
+              <w:rPr>
+                <w:sz w:val="30"/>
+                <w:szCs w:val="30"/>
+              </w:rPr>
+            </w:pPr>
+            <w:r>
+              <w:rPr>
+                <w:sz w:val="30"/>
+                <w:szCs w:val="30"/>
                 <w:lang w:val="it-IT" w:eastAsia="zh-CN" w:bidi="hi-IN"/>
               </w:rPr>
               <w:t xml:space="preserve">Start: la funzione rnadomizza la direzione iniziale della palla in modo tale da farla rimbalzare sulla racchetta. Poi recupera dell’oggetto della palla il componente </w:t>
             </w:r>
             <w:r>
               <w:rPr>
-                <w:sz w:val="32"/>
-                <w:szCs w:val="32"/>
+                <w:sz w:val="30"/>
+                <w:szCs w:val="30"/>
                 <w:u w:val="single"/>
                 <w:lang w:val="it-IT" w:eastAsia="zh-CN" w:bidi="hi-IN"/>
               </w:rPr>
@@ -1525,16 +1643,16 @@
             </w:r>
             <w:r>
               <w:rPr>
-                <w:sz w:val="32"/>
-                <w:szCs w:val="32"/>
+                <w:sz w:val="30"/>
+                <w:szCs w:val="30"/>
                 <w:lang w:val="it-IT" w:eastAsia="zh-CN" w:bidi="hi-IN"/>
               </w:rPr>
               <w:t xml:space="preserve"> e cerca nella </w:t>
             </w:r>
             <w:r>
               <w:rPr>
-                <w:sz w:val="32"/>
-                <w:szCs w:val="32"/>
+                <w:sz w:val="30"/>
+                <w:szCs w:val="30"/>
                 <w:u w:val="single"/>
                 <w:lang w:val="it-IT" w:eastAsia="zh-CN" w:bidi="hi-IN"/>
               </w:rPr>
@@ -1542,16 +1660,16 @@
             </w:r>
             <w:r>
               <w:rPr>
-                <w:sz w:val="32"/>
-                <w:szCs w:val="32"/>
+                <w:sz w:val="30"/>
+                <w:szCs w:val="30"/>
                 <w:lang w:val="it-IT" w:eastAsia="zh-CN" w:bidi="hi-IN"/>
               </w:rPr>
               <w:t xml:space="preserve"> l’oggetto con il tag </w:t>
             </w:r>
             <w:r>
               <w:rPr>
-                <w:sz w:val="32"/>
-                <w:szCs w:val="32"/>
+                <w:sz w:val="30"/>
+                <w:szCs w:val="30"/>
                 <w:u w:val="single"/>
                 <w:lang w:val="it-IT" w:eastAsia="zh-CN" w:bidi="hi-IN"/>
               </w:rPr>
@@ -1559,16 +1677,16 @@
             </w:r>
             <w:r>
               <w:rPr>
-                <w:sz w:val="32"/>
-                <w:szCs w:val="32"/>
+                <w:sz w:val="30"/>
+                <w:szCs w:val="30"/>
                 <w:lang w:val="it-IT" w:eastAsia="zh-CN" w:bidi="hi-IN"/>
               </w:rPr>
               <w:t xml:space="preserve"> e quello con il tag </w:t>
             </w:r>
             <w:r>
               <w:rPr>
-                <w:sz w:val="32"/>
-                <w:szCs w:val="32"/>
+                <w:sz w:val="30"/>
+                <w:szCs w:val="30"/>
                 <w:u w:val="single"/>
                 <w:lang w:val="it-IT" w:eastAsia="zh-CN" w:bidi="hi-IN"/>
               </w:rPr>
@@ -1578,41 +1696,42 @@
           <w:p>
             <w:pPr>
               <w:pStyle w:val="TableContents"/>
-              <w:rPr>
-                <w:sz w:val="32"/>
-                <w:szCs w:val="32"/>
-                <w:lang w:val="it-IT" w:eastAsia="zh-CN" w:bidi="hi-IN"/>
-              </w:rPr>
-            </w:pPr>
-            <w:r>
-              <w:rPr>
-                <w:sz w:val="32"/>
-                <w:szCs w:val="32"/>
-                <w:lang w:val="it-IT" w:eastAsia="zh-CN" w:bidi="hi-IN"/>
-              </w:rPr>
-            </w:r>
-          </w:p>
-          <w:p>
-            <w:pPr>
-              <w:pStyle w:val="TableContents"/>
-              <w:rPr>
-                <w:sz w:val="32"/>
-                <w:szCs w:val="32"/>
-                <w:lang w:val="it-IT" w:eastAsia="zh-CN" w:bidi="hi-IN"/>
-              </w:rPr>
-            </w:pPr>
-            <w:r>
-              <w:rPr>
-                <w:sz w:val="32"/>
-                <w:szCs w:val="32"/>
+              <w:widowControl w:val="false"/>
+              <w:rPr>
+                <w:sz w:val="30"/>
+                <w:szCs w:val="30"/>
+                <w:lang w:val="it-IT" w:eastAsia="zh-CN" w:bidi="hi-IN"/>
+              </w:rPr>
+            </w:pPr>
+            <w:r>
+              <w:rPr>
+                <w:sz w:val="30"/>
+                <w:szCs w:val="30"/>
+                <w:lang w:val="it-IT" w:eastAsia="zh-CN" w:bidi="hi-IN"/>
+              </w:rPr>
+            </w:r>
+          </w:p>
+          <w:p>
+            <w:pPr>
+              <w:pStyle w:val="TableContents"/>
+              <w:widowControl w:val="false"/>
+              <w:rPr>
+                <w:sz w:val="30"/>
+                <w:szCs w:val="30"/>
+              </w:rPr>
+            </w:pPr>
+            <w:r>
+              <w:rPr>
+                <w:sz w:val="30"/>
+                <w:szCs w:val="30"/>
                 <w:lang w:val="it-IT" w:eastAsia="zh-CN" w:bidi="hi-IN"/>
               </w:rPr>
               <w:t xml:space="preserve">Update: la funzone semplicemente applica una </w:t>
             </w:r>
             <w:r>
               <w:rPr>
-                <w:sz w:val="32"/>
-                <w:szCs w:val="32"/>
+                <w:sz w:val="30"/>
+                <w:szCs w:val="30"/>
                 <w:u w:val="single"/>
                 <w:lang w:val="it-IT" w:eastAsia="zh-CN" w:bidi="hi-IN"/>
               </w:rPr>
@@ -1620,16 +1739,16 @@
             </w:r>
             <w:r>
               <w:rPr>
-                <w:sz w:val="32"/>
-                <w:szCs w:val="32"/>
+                <w:sz w:val="30"/>
+                <w:szCs w:val="30"/>
                 <w:lang w:val="it-IT" w:eastAsia="zh-CN" w:bidi="hi-IN"/>
               </w:rPr>
               <w:t xml:space="preserve"> di tipo </w:t>
             </w:r>
             <w:r>
               <w:rPr>
-                <w:sz w:val="32"/>
-                <w:szCs w:val="32"/>
+                <w:sz w:val="30"/>
+                <w:szCs w:val="30"/>
                 <w:u w:val="single"/>
                 <w:lang w:val="it-IT" w:eastAsia="zh-CN" w:bidi="hi-IN"/>
               </w:rPr>
@@ -1637,16 +1756,16 @@
             </w:r>
             <w:r>
               <w:rPr>
-                <w:sz w:val="32"/>
-                <w:szCs w:val="32"/>
+                <w:sz w:val="30"/>
+                <w:szCs w:val="30"/>
                 <w:lang w:val="it-IT" w:eastAsia="zh-CN" w:bidi="hi-IN"/>
               </w:rPr>
               <w:t xml:space="preserve"> nella direzione </w:t>
             </w:r>
             <w:r>
               <w:rPr>
-                <w:sz w:val="32"/>
-                <w:szCs w:val="32"/>
+                <w:sz w:val="30"/>
+                <w:szCs w:val="30"/>
                 <w:u w:val="single"/>
                 <w:lang w:val="it-IT" w:eastAsia="zh-CN" w:bidi="hi-IN"/>
               </w:rPr>
@@ -1656,41 +1775,42 @@
           <w:p>
             <w:pPr>
               <w:pStyle w:val="TableContents"/>
-              <w:rPr>
-                <w:sz w:val="32"/>
-                <w:szCs w:val="32"/>
-                <w:lang w:val="it-IT" w:eastAsia="zh-CN" w:bidi="hi-IN"/>
-              </w:rPr>
-            </w:pPr>
-            <w:r>
-              <w:rPr>
-                <w:sz w:val="32"/>
-                <w:szCs w:val="32"/>
-                <w:lang w:val="it-IT" w:eastAsia="zh-CN" w:bidi="hi-IN"/>
-              </w:rPr>
-            </w:r>
-          </w:p>
-          <w:p>
-            <w:pPr>
-              <w:pStyle w:val="TableContents"/>
-              <w:rPr>
-                <w:sz w:val="32"/>
-                <w:szCs w:val="32"/>
-                <w:lang w:val="it-IT" w:eastAsia="zh-CN" w:bidi="hi-IN"/>
-              </w:rPr>
-            </w:pPr>
-            <w:r>
-              <w:rPr>
-                <w:sz w:val="32"/>
-                <w:szCs w:val="32"/>
+              <w:widowControl w:val="false"/>
+              <w:rPr>
+                <w:sz w:val="30"/>
+                <w:szCs w:val="30"/>
+                <w:lang w:val="it-IT" w:eastAsia="zh-CN" w:bidi="hi-IN"/>
+              </w:rPr>
+            </w:pPr>
+            <w:r>
+              <w:rPr>
+                <w:sz w:val="30"/>
+                <w:szCs w:val="30"/>
+                <w:lang w:val="it-IT" w:eastAsia="zh-CN" w:bidi="hi-IN"/>
+              </w:rPr>
+            </w:r>
+          </w:p>
+          <w:p>
+            <w:pPr>
+              <w:pStyle w:val="TableContents"/>
+              <w:widowControl w:val="false"/>
+              <w:rPr>
+                <w:sz w:val="30"/>
+                <w:szCs w:val="30"/>
+              </w:rPr>
+            </w:pPr>
+            <w:r>
+              <w:rPr>
+                <w:sz w:val="30"/>
+                <w:szCs w:val="30"/>
                 <w:lang w:val="it-IT" w:eastAsia="zh-CN" w:bidi="hi-IN"/>
               </w:rPr>
               <w:t xml:space="preserve">OnCollisionEnter2D: nel momento della collisione con uno </w:t>
             </w:r>
             <w:r>
               <w:rPr>
-                <w:sz w:val="32"/>
-                <w:szCs w:val="32"/>
+                <w:sz w:val="30"/>
+                <w:szCs w:val="30"/>
                 <w:u w:val="single"/>
                 <w:lang w:val="it-IT" w:eastAsia="zh-CN" w:bidi="hi-IN"/>
               </w:rPr>
@@ -1698,16 +1818,16 @@
             </w:r>
             <w:r>
               <w:rPr>
-                <w:sz w:val="32"/>
-                <w:szCs w:val="32"/>
+                <w:sz w:val="30"/>
+                <w:szCs w:val="30"/>
                 <w:lang w:val="it-IT" w:eastAsia="zh-CN" w:bidi="hi-IN"/>
               </w:rPr>
               <w:t xml:space="preserve"> viene determinata l’azione da svolgere nel caso che la collisione avvenga con un oggetto con il tag </w:t>
             </w:r>
             <w:r>
               <w:rPr>
-                <w:sz w:val="32"/>
-                <w:szCs w:val="32"/>
+                <w:sz w:val="30"/>
+                <w:szCs w:val="30"/>
                 <w:u w:val="single"/>
                 <w:lang w:val="it-IT" w:eastAsia="zh-CN" w:bidi="hi-IN"/>
               </w:rPr>
@@ -1715,8 +1835,8 @@
             </w:r>
             <w:r>
               <w:rPr>
-                <w:sz w:val="32"/>
-                <w:szCs w:val="32"/>
+                <w:sz w:val="30"/>
+                <w:szCs w:val="30"/>
                 <w:u w:val="none"/>
                 <w:lang w:val="it-IT" w:eastAsia="zh-CN" w:bidi="hi-IN"/>
               </w:rPr>
@@ -1724,8 +1844,8 @@
             </w:r>
             <w:r>
               <w:rPr>
-                <w:sz w:val="32"/>
-                <w:szCs w:val="32"/>
+                <w:sz w:val="30"/>
+                <w:szCs w:val="30"/>
                 <w:u w:val="single"/>
                 <w:lang w:val="it-IT" w:eastAsia="zh-CN" w:bidi="hi-IN"/>
               </w:rPr>
@@ -1733,8 +1853,8 @@
             </w:r>
             <w:r>
               <w:rPr>
-                <w:sz w:val="32"/>
-                <w:szCs w:val="32"/>
+                <w:sz w:val="30"/>
+                <w:szCs w:val="30"/>
                 <w:u w:val="none"/>
                 <w:lang w:val="it-IT" w:eastAsia="zh-CN" w:bidi="hi-IN"/>
               </w:rPr>
@@ -1742,8 +1862,8 @@
             </w:r>
             <w:r>
               <w:rPr>
-                <w:sz w:val="32"/>
-                <w:szCs w:val="32"/>
+                <w:sz w:val="30"/>
+                <w:szCs w:val="30"/>
                 <w:u w:val="single"/>
                 <w:lang w:val="it-IT" w:eastAsia="zh-CN" w:bidi="hi-IN"/>
               </w:rPr>
@@ -1751,8 +1871,8 @@
             </w:r>
             <w:r>
               <w:rPr>
-                <w:sz w:val="32"/>
-                <w:szCs w:val="32"/>
+                <w:sz w:val="30"/>
+                <w:szCs w:val="30"/>
                 <w:u w:val="none"/>
                 <w:lang w:val="it-IT" w:eastAsia="zh-CN" w:bidi="hi-IN"/>
               </w:rPr>
@@ -1760,8 +1880,8 @@
             </w:r>
             <w:r>
               <w:rPr>
-                <w:sz w:val="32"/>
-                <w:szCs w:val="32"/>
+                <w:sz w:val="30"/>
+                <w:szCs w:val="30"/>
                 <w:u w:val="single"/>
                 <w:lang w:val="it-IT" w:eastAsia="zh-CN" w:bidi="hi-IN"/>
               </w:rPr>
@@ -1769,8 +1889,8 @@
             </w:r>
             <w:r>
               <w:rPr>
-                <w:sz w:val="32"/>
-                <w:szCs w:val="32"/>
+                <w:sz w:val="30"/>
+                <w:szCs w:val="30"/>
                 <w:u w:val="none"/>
                 <w:lang w:val="it-IT" w:eastAsia="zh-CN" w:bidi="hi-IN"/>
               </w:rPr>
@@ -1783,15 +1903,16 @@
         <w:trPr/>
         <w:tc>
           <w:tcPr>
-            <w:tcW w:w="1622" w:type="dxa"/>
-            <w:tcBorders>
-              <w:left w:val="single" w:sz="4" w:space="0" w:color="000000"/>
-              <w:bottom w:val="single" w:sz="4" w:space="0" w:color="000000"/>
-            </w:tcBorders>
-          </w:tcPr>
-          <w:p>
-            <w:pPr>
-              <w:pStyle w:val="TableContents"/>
+            <w:tcW w:w="1621" w:type="dxa"/>
+            <w:tcBorders>
+              <w:left w:val="single" w:sz="4" w:space="0" w:color="000000"/>
+              <w:bottom w:val="single" w:sz="4" w:space="0" w:color="000000"/>
+            </w:tcBorders>
+          </w:tcPr>
+          <w:p>
+            <w:pPr>
+              <w:pStyle w:val="TableContents"/>
+              <w:widowControl w:val="false"/>
               <w:jc w:val="right"/>
               <w:rPr>
                 <w:b/>
@@ -1828,18 +1949,143 @@
           <w:p>
             <w:pPr>
               <w:pStyle w:val="TableContents"/>
-              <w:rPr>
-                <w:sz w:val="32"/>
-                <w:szCs w:val="32"/>
-                <w:lang w:val="it-IT" w:eastAsia="zh-CN" w:bidi="hi-IN"/>
-              </w:rPr>
-            </w:pPr>
-            <w:r>
-              <w:rPr>
-                <w:sz w:val="32"/>
-                <w:szCs w:val="32"/>
-                <w:lang w:val="it-IT" w:eastAsia="zh-CN" w:bidi="hi-IN"/>
-              </w:rPr>
+              <w:widowControl w:val="false"/>
+              <w:rPr>
+                <w:sz w:val="30"/>
+                <w:szCs w:val="30"/>
+                <w:lang w:val="it-IT" w:eastAsia="zh-CN" w:bidi="hi-IN"/>
+              </w:rPr>
+            </w:pPr>
+            <w:r>
+              <w:rPr>
+                <w:sz w:val="30"/>
+                <w:szCs w:val="30"/>
+                <w:lang w:val="it-IT" w:eastAsia="zh-CN" w:bidi="hi-IN"/>
+              </w:rPr>
+              <w:t xml:space="preserve">Questo script contiene tutte le funzioni e attributi da associare agli </w:t>
+            </w:r>
+            <w:r>
+              <w:rPr>
+                <w:sz w:val="30"/>
+                <w:szCs w:val="30"/>
+                <w:u w:val="single"/>
+                <w:lang w:val="it-IT" w:eastAsia="zh-CN" w:bidi="hi-IN"/>
+              </w:rPr>
+              <w:t>eventi</w:t>
+            </w:r>
+            <w:r>
+              <w:rPr>
+                <w:sz w:val="30"/>
+                <w:szCs w:val="30"/>
+                <w:lang w:val="it-IT" w:eastAsia="zh-CN" w:bidi="hi-IN"/>
+              </w:rPr>
+              <w:t xml:space="preserve"> di un bottone (</w:t>
+            </w:r>
+            <w:r>
+              <w:rPr>
+                <w:sz w:val="30"/>
+                <w:szCs w:val="30"/>
+                <w:u w:val="single"/>
+                <w:lang w:val="it-IT" w:eastAsia="zh-CN" w:bidi="hi-IN"/>
+              </w:rPr>
+              <w:t>button up/down...</w:t>
+            </w:r>
+            <w:r>
+              <w:rPr>
+                <w:sz w:val="30"/>
+                <w:szCs w:val="30"/>
+                <w:lang w:val="it-IT" w:eastAsia="zh-CN" w:bidi="hi-IN"/>
+              </w:rPr>
+              <w:t xml:space="preserve">); esso è stato pensato per dare una buona espandibilità al gioco </w:t>
+            </w:r>
+            <w:r>
+              <w:rPr>
+                <w:sz w:val="30"/>
+                <w:szCs w:val="30"/>
+                <w:lang w:val="it-IT" w:eastAsia="zh-CN" w:bidi="hi-IN"/>
+              </w:rPr>
+              <w:t>anche se molto piccolo.</w:t>
+            </w:r>
+          </w:p>
+          <w:p>
+            <w:pPr>
+              <w:pStyle w:val="TableContents"/>
+              <w:widowControl w:val="false"/>
+              <w:rPr>
+                <w:sz w:val="30"/>
+                <w:szCs w:val="30"/>
+                <w:lang w:val="it-IT" w:eastAsia="zh-CN" w:bidi="hi-IN"/>
+              </w:rPr>
+            </w:pPr>
+            <w:r>
+              <w:rPr>
+                <w:sz w:val="30"/>
+                <w:szCs w:val="30"/>
+                <w:lang w:val="it-IT" w:eastAsia="zh-CN" w:bidi="hi-IN"/>
+              </w:rPr>
+            </w:r>
+          </w:p>
+          <w:p>
+            <w:pPr>
+              <w:pStyle w:val="TableContents"/>
+              <w:widowControl w:val="false"/>
+              <w:rPr>
+                <w:sz w:val="30"/>
+                <w:szCs w:val="30"/>
+                <w:lang w:val="it-IT" w:eastAsia="zh-CN" w:bidi="hi-IN"/>
+              </w:rPr>
+            </w:pPr>
+            <w:r>
+              <w:rPr>
+                <w:sz w:val="30"/>
+                <w:szCs w:val="30"/>
+                <w:lang w:val="it-IT" w:eastAsia="zh-CN" w:bidi="hi-IN"/>
+              </w:rPr>
+              <w:t xml:space="preserve">Reload: la funzione </w:t>
+            </w:r>
+            <w:r>
+              <w:rPr>
+                <w:sz w:val="30"/>
+                <w:szCs w:val="30"/>
+                <w:lang w:val="it-IT" w:eastAsia="zh-CN" w:bidi="hi-IN"/>
+              </w:rPr>
+              <w:t xml:space="preserve">fa il </w:t>
+            </w:r>
+            <w:r>
+              <w:rPr>
+                <w:sz w:val="30"/>
+                <w:szCs w:val="30"/>
+                <w:u w:val="single"/>
+                <w:lang w:val="it-IT" w:eastAsia="zh-CN" w:bidi="hi-IN"/>
+              </w:rPr>
+              <w:t>get</w:t>
+            </w:r>
+            <w:r>
+              <w:rPr>
+                <w:sz w:val="30"/>
+                <w:szCs w:val="30"/>
+                <w:u w:val="none"/>
+                <w:lang w:val="it-IT" w:eastAsia="zh-CN" w:bidi="hi-IN"/>
+              </w:rPr>
+              <w:t xml:space="preserve"> della </w:t>
+            </w:r>
+            <w:r>
+              <w:rPr>
+                <w:sz w:val="30"/>
+                <w:szCs w:val="30"/>
+                <w:u w:val="single"/>
+                <w:lang w:val="it-IT" w:eastAsia="zh-CN" w:bidi="hi-IN"/>
+              </w:rPr>
+              <w:t>scena</w:t>
+            </w:r>
+            <w:r>
+              <w:rPr>
+                <w:sz w:val="30"/>
+                <w:szCs w:val="30"/>
+                <w:u w:val="none"/>
+                <w:lang w:val="it-IT" w:eastAsia="zh-CN" w:bidi="hi-IN"/>
+              </w:rPr>
+              <w:t xml:space="preserve"> corrente per poi ricaricarla</w:t>
             </w:r>
           </w:p>
         </w:tc>
@@ -1848,15 +2094,16 @@
         <w:trPr/>
         <w:tc>
           <w:tcPr>
-            <w:tcW w:w="1622" w:type="dxa"/>
-            <w:tcBorders>
-              <w:left w:val="single" w:sz="4" w:space="0" w:color="000000"/>
-              <w:bottom w:val="single" w:sz="4" w:space="0" w:color="000000"/>
-            </w:tcBorders>
-          </w:tcPr>
-          <w:p>
-            <w:pPr>
-              <w:pStyle w:val="TableContents"/>
+            <w:tcW w:w="1621" w:type="dxa"/>
+            <w:tcBorders>
+              <w:left w:val="single" w:sz="4" w:space="0" w:color="000000"/>
+              <w:bottom w:val="single" w:sz="4" w:space="0" w:color="000000"/>
+            </w:tcBorders>
+          </w:tcPr>
+          <w:p>
+            <w:pPr>
+              <w:pStyle w:val="TableContents"/>
+              <w:widowControl w:val="false"/>
               <w:jc w:val="right"/>
               <w:rPr>
                 <w:b/>
@@ -1893,18 +2140,184 @@
           <w:p>
             <w:pPr>
               <w:pStyle w:val="TableContents"/>
-              <w:rPr>
-                <w:sz w:val="32"/>
-                <w:szCs w:val="32"/>
-                <w:lang w:val="it-IT" w:eastAsia="zh-CN" w:bidi="hi-IN"/>
-              </w:rPr>
-            </w:pPr>
-            <w:r>
-              <w:rPr>
-                <w:sz w:val="32"/>
-                <w:szCs w:val="32"/>
-                <w:lang w:val="it-IT" w:eastAsia="zh-CN" w:bidi="hi-IN"/>
-              </w:rPr>
+              <w:widowControl w:val="false"/>
+              <w:rPr>
+                <w:sz w:val="30"/>
+                <w:szCs w:val="30"/>
+                <w:lang w:val="it-IT" w:eastAsia="zh-CN" w:bidi="hi-IN"/>
+              </w:rPr>
+            </w:pPr>
+            <w:r>
+              <w:rPr>
+                <w:sz w:val="30"/>
+                <w:szCs w:val="30"/>
+                <w:lang w:val="it-IT" w:eastAsia="zh-CN" w:bidi="hi-IN"/>
+              </w:rPr>
+              <w:t xml:space="preserve">Questo </w:t>
+            </w:r>
+            <w:r>
+              <w:rPr>
+                <w:sz w:val="30"/>
+                <w:szCs w:val="30"/>
+                <w:u w:val="single"/>
+                <w:lang w:val="it-IT" w:eastAsia="zh-CN" w:bidi="hi-IN"/>
+              </w:rPr>
+              <w:t>script</w:t>
+            </w:r>
+            <w:r>
+              <w:rPr>
+                <w:sz w:val="30"/>
+                <w:szCs w:val="30"/>
+                <w:lang w:val="it-IT" w:eastAsia="zh-CN" w:bidi="hi-IN"/>
+              </w:rPr>
+              <w:t xml:space="preserve"> viene aggiunto al </w:t>
+            </w:r>
+            <w:r>
+              <w:rPr>
+                <w:sz w:val="30"/>
+                <w:szCs w:val="30"/>
+                <w:u w:val="single"/>
+                <w:lang w:val="it-IT" w:eastAsia="zh-CN" w:bidi="hi-IN"/>
+              </w:rPr>
+              <w:t>GameObject</w:t>
+            </w:r>
+            <w:r>
+              <w:rPr>
+                <w:sz w:val="30"/>
+                <w:szCs w:val="30"/>
+                <w:u w:val="none"/>
+                <w:lang w:val="it-IT" w:eastAsia="zh-CN" w:bidi="hi-IN"/>
+              </w:rPr>
+              <w:t xml:space="preserve"> che contiene come figli i blocchi da distruggere per vincere.</w:t>
+            </w:r>
+          </w:p>
+          <w:p>
+            <w:pPr>
+              <w:pStyle w:val="TableContents"/>
+              <w:widowControl w:val="false"/>
+              <w:rPr>
+                <w:sz w:val="30"/>
+                <w:szCs w:val="30"/>
+                <w:lang w:val="it-IT" w:eastAsia="zh-CN" w:bidi="hi-IN"/>
+              </w:rPr>
+            </w:pPr>
+            <w:r>
+              <w:rPr>
+                <w:sz w:val="30"/>
+                <w:szCs w:val="30"/>
+                <w:lang w:val="it-IT" w:eastAsia="zh-CN" w:bidi="hi-IN"/>
+              </w:rPr>
+            </w:r>
+          </w:p>
+          <w:p>
+            <w:pPr>
+              <w:pStyle w:val="TableContents"/>
+              <w:widowControl w:val="false"/>
+              <w:rPr>
+                <w:sz w:val="30"/>
+                <w:szCs w:val="30"/>
+                <w:lang w:val="it-IT" w:eastAsia="zh-CN" w:bidi="hi-IN"/>
+              </w:rPr>
+            </w:pPr>
+            <w:r>
+              <w:rPr>
+                <w:sz w:val="30"/>
+                <w:szCs w:val="30"/>
+                <w:lang w:val="it-IT" w:eastAsia="zh-CN" w:bidi="hi-IN"/>
+              </w:rPr>
+              <w:t>Variabili: win è la scritta che compare nel momento in cui si vince.</w:t>
+            </w:r>
+          </w:p>
+          <w:p>
+            <w:pPr>
+              <w:pStyle w:val="TableContents"/>
+              <w:widowControl w:val="false"/>
+              <w:rPr>
+                <w:sz w:val="30"/>
+                <w:szCs w:val="30"/>
+                <w:lang w:val="it-IT" w:eastAsia="zh-CN" w:bidi="hi-IN"/>
+              </w:rPr>
+            </w:pPr>
+            <w:r>
+              <w:rPr>
+                <w:sz w:val="30"/>
+                <w:szCs w:val="30"/>
+                <w:lang w:val="it-IT" w:eastAsia="zh-CN" w:bidi="hi-IN"/>
+              </w:rPr>
+            </w:r>
+          </w:p>
+          <w:p>
+            <w:pPr>
+              <w:pStyle w:val="TableContents"/>
+              <w:widowControl w:val="false"/>
+              <w:rPr>
+                <w:sz w:val="30"/>
+                <w:szCs w:val="30"/>
+                <w:lang w:val="it-IT" w:eastAsia="zh-CN" w:bidi="hi-IN"/>
+              </w:rPr>
+            </w:pPr>
+            <w:r>
+              <w:rPr>
+                <w:sz w:val="30"/>
+                <w:szCs w:val="30"/>
+                <w:lang w:val="it-IT" w:eastAsia="zh-CN" w:bidi="hi-IN"/>
+              </w:rPr>
+              <w:t xml:space="preserve">Start: al primo istante viene trovato l’oggetto con il tag </w:t>
+            </w:r>
+            <w:r>
+              <w:rPr>
+                <w:sz w:val="30"/>
+                <w:szCs w:val="30"/>
+                <w:u w:val="single"/>
+                <w:lang w:val="it-IT" w:eastAsia="zh-CN" w:bidi="hi-IN"/>
+              </w:rPr>
+              <w:t>Win</w:t>
+            </w:r>
+            <w:r>
+              <w:rPr>
+                <w:sz w:val="30"/>
+                <w:szCs w:val="30"/>
+                <w:u w:val="none"/>
+                <w:lang w:val="it-IT" w:eastAsia="zh-CN" w:bidi="hi-IN"/>
+              </w:rPr>
+              <w:t xml:space="preserve"> e viene disattivato</w:t>
+            </w:r>
+          </w:p>
+          <w:p>
+            <w:pPr>
+              <w:pStyle w:val="TableContents"/>
+              <w:widowControl w:val="false"/>
+              <w:rPr>
+                <w:sz w:val="30"/>
+                <w:szCs w:val="30"/>
+                <w:lang w:val="it-IT" w:eastAsia="zh-CN" w:bidi="hi-IN"/>
+              </w:rPr>
+            </w:pPr>
+            <w:r>
+              <w:rPr>
+                <w:sz w:val="30"/>
+                <w:szCs w:val="30"/>
+                <w:lang w:val="it-IT" w:eastAsia="zh-CN" w:bidi="hi-IN"/>
+              </w:rPr>
+            </w:r>
+          </w:p>
+          <w:p>
+            <w:pPr>
+              <w:pStyle w:val="TableContents"/>
+              <w:widowControl w:val="false"/>
+              <w:rPr>
+                <w:sz w:val="30"/>
+                <w:szCs w:val="30"/>
+                <w:lang w:val="it-IT" w:eastAsia="zh-CN" w:bidi="hi-IN"/>
+              </w:rPr>
+            </w:pPr>
+            <w:r>
+              <w:rPr>
+                <w:sz w:val="30"/>
+                <w:szCs w:val="30"/>
+                <w:lang w:val="it-IT" w:eastAsia="zh-CN" w:bidi="hi-IN"/>
+              </w:rPr>
+              <w:t>Update: controlla quanti oggetti figli ci sono al interno del contenitore dei blocchi se il loro numero è zero distrugge la palla e attiva l’oggetto che contiene la scritta vittoria.</w:t>
             </w:r>
           </w:p>
         </w:tc>
@@ -1913,15 +2326,16 @@
         <w:trPr/>
         <w:tc>
           <w:tcPr>
-            <w:tcW w:w="1622" w:type="dxa"/>
-            <w:tcBorders>
-              <w:left w:val="single" w:sz="4" w:space="0" w:color="000000"/>
-              <w:bottom w:val="single" w:sz="4" w:space="0" w:color="000000"/>
-            </w:tcBorders>
-          </w:tcPr>
-          <w:p>
-            <w:pPr>
-              <w:pStyle w:val="TableContents"/>
+            <w:tcW w:w="1621" w:type="dxa"/>
+            <w:tcBorders>
+              <w:left w:val="single" w:sz="4" w:space="0" w:color="000000"/>
+              <w:bottom w:val="single" w:sz="4" w:space="0" w:color="000000"/>
+            </w:tcBorders>
+          </w:tcPr>
+          <w:p>
+            <w:pPr>
+              <w:pStyle w:val="TableContents"/>
+              <w:widowControl w:val="false"/>
               <w:jc w:val="right"/>
               <w:rPr>
                 <w:b/>
@@ -1958,18 +2372,322 @@
           <w:p>
             <w:pPr>
               <w:pStyle w:val="TableContents"/>
-              <w:rPr>
-                <w:sz w:val="32"/>
-                <w:szCs w:val="32"/>
-                <w:lang w:val="it-IT" w:eastAsia="zh-CN" w:bidi="hi-IN"/>
-              </w:rPr>
-            </w:pPr>
-            <w:r>
-              <w:rPr>
-                <w:sz w:val="32"/>
-                <w:szCs w:val="32"/>
-                <w:lang w:val="it-IT" w:eastAsia="zh-CN" w:bidi="hi-IN"/>
-              </w:rPr>
+              <w:widowControl w:val="false"/>
+              <w:rPr>
+                <w:sz w:val="30"/>
+                <w:szCs w:val="30"/>
+                <w:lang w:val="it-IT" w:eastAsia="zh-CN" w:bidi="hi-IN"/>
+              </w:rPr>
+            </w:pPr>
+            <w:r>
+              <w:rPr>
+                <w:sz w:val="30"/>
+                <w:szCs w:val="30"/>
+                <w:lang w:val="it-IT" w:eastAsia="zh-CN" w:bidi="hi-IN"/>
+              </w:rPr>
+              <w:t>Variabili: speed rappresenta la velocità con cui muovere il Rigidbody2D che viene chimato rb; leftPressed e rightPressed sono due variabili booleane che indicano se il bottone(non i tasti della tastiera ma i button di Unity) è nello stato basso.</w:t>
+            </w:r>
+          </w:p>
+          <w:p>
+            <w:pPr>
+              <w:pStyle w:val="TableContents"/>
+              <w:widowControl w:val="false"/>
+              <w:rPr>
+                <w:sz w:val="30"/>
+                <w:szCs w:val="30"/>
+                <w:lang w:val="it-IT" w:eastAsia="zh-CN" w:bidi="hi-IN"/>
+              </w:rPr>
+            </w:pPr>
+            <w:r>
+              <w:rPr>
+                <w:sz w:val="30"/>
+                <w:szCs w:val="30"/>
+                <w:lang w:val="it-IT" w:eastAsia="zh-CN" w:bidi="hi-IN"/>
+              </w:rPr>
+            </w:r>
+          </w:p>
+          <w:p>
+            <w:pPr>
+              <w:pStyle w:val="TableContents"/>
+              <w:widowControl w:val="false"/>
+              <w:rPr>
+                <w:sz w:val="30"/>
+                <w:szCs w:val="30"/>
+                <w:lang w:val="it-IT" w:eastAsia="zh-CN" w:bidi="hi-IN"/>
+              </w:rPr>
+            </w:pPr>
+            <w:r>
+              <w:rPr>
+                <w:sz w:val="30"/>
+                <w:szCs w:val="30"/>
+                <w:lang w:val="it-IT" w:eastAsia="zh-CN" w:bidi="hi-IN"/>
+              </w:rPr>
+              <w:t xml:space="preserve">Start: viene cercato e assegnato il  Rigidbody2D della racchetta identificata con il tag </w:t>
+            </w:r>
+            <w:r>
+              <w:rPr>
+                <w:sz w:val="30"/>
+                <w:szCs w:val="30"/>
+                <w:u w:val="single"/>
+                <w:lang w:val="it-IT" w:eastAsia="zh-CN" w:bidi="hi-IN"/>
+              </w:rPr>
+              <w:t>Paddle.</w:t>
+            </w:r>
+          </w:p>
+          <w:p>
+            <w:pPr>
+              <w:pStyle w:val="TableContents"/>
+              <w:widowControl w:val="false"/>
+              <w:rPr>
+                <w:sz w:val="30"/>
+                <w:szCs w:val="30"/>
+                <w:lang w:val="it-IT" w:eastAsia="zh-CN" w:bidi="hi-IN"/>
+              </w:rPr>
+            </w:pPr>
+            <w:r>
+              <w:rPr>
+                <w:sz w:val="30"/>
+                <w:szCs w:val="30"/>
+                <w:lang w:val="it-IT" w:eastAsia="zh-CN" w:bidi="hi-IN"/>
+              </w:rPr>
+            </w:r>
+          </w:p>
+          <w:p>
+            <w:pPr>
+              <w:pStyle w:val="TableContents"/>
+              <w:widowControl w:val="false"/>
+              <w:rPr>
+                <w:sz w:val="30"/>
+                <w:szCs w:val="30"/>
+                <w:lang w:val="it-IT" w:eastAsia="zh-CN" w:bidi="hi-IN"/>
+              </w:rPr>
+            </w:pPr>
+            <w:r>
+              <w:rPr>
+                <w:sz w:val="30"/>
+                <w:szCs w:val="30"/>
+                <w:lang w:val="it-IT" w:eastAsia="zh-CN" w:bidi="hi-IN"/>
+              </w:rPr>
+              <w:t>Update: se uno dei tasti per muovere la racchetta a destra o a sinistra è premuto muovi la racchetta.</w:t>
+            </w:r>
+          </w:p>
+          <w:p>
+            <w:pPr>
+              <w:pStyle w:val="TableContents"/>
+              <w:widowControl w:val="false"/>
+              <w:rPr>
+                <w:sz w:val="30"/>
+                <w:szCs w:val="30"/>
+                <w:lang w:val="it-IT" w:eastAsia="zh-CN" w:bidi="hi-IN"/>
+              </w:rPr>
+            </w:pPr>
+            <w:r>
+              <w:rPr>
+                <w:sz w:val="30"/>
+                <w:szCs w:val="30"/>
+                <w:lang w:val="it-IT" w:eastAsia="zh-CN" w:bidi="hi-IN"/>
+              </w:rPr>
+            </w:r>
+          </w:p>
+          <w:p>
+            <w:pPr>
+              <w:pStyle w:val="TableContents"/>
+              <w:widowControl w:val="false"/>
+              <w:rPr>
+                <w:sz w:val="30"/>
+                <w:szCs w:val="30"/>
+                <w:lang w:val="it-IT" w:eastAsia="zh-CN" w:bidi="hi-IN"/>
+              </w:rPr>
+            </w:pPr>
+            <w:r>
+              <w:rPr>
+                <w:sz w:val="30"/>
+                <w:szCs w:val="30"/>
+                <w:lang w:val="it-IT" w:eastAsia="zh-CN" w:bidi="hi-IN"/>
+              </w:rPr>
+              <w:t xml:space="preserve">moveLeft/moveRight: applicano delle </w:t>
+            </w:r>
+            <w:r>
+              <w:rPr>
+                <w:sz w:val="30"/>
+                <w:szCs w:val="30"/>
+                <w:u w:val="single"/>
+                <w:lang w:val="it-IT" w:eastAsia="zh-CN" w:bidi="hi-IN"/>
+              </w:rPr>
+              <w:t>forze</w:t>
+            </w:r>
+            <w:r>
+              <w:rPr>
+                <w:sz w:val="30"/>
+                <w:szCs w:val="30"/>
+                <w:lang w:val="it-IT" w:eastAsia="zh-CN" w:bidi="hi-IN"/>
+              </w:rPr>
+              <w:t xml:space="preserve"> rispettivamente verso sinistra e verso destra al </w:t>
+            </w:r>
+            <w:r>
+              <w:rPr>
+                <w:sz w:val="30"/>
+                <w:szCs w:val="30"/>
+                <w:u w:val="single"/>
+                <w:lang w:val="it-IT" w:eastAsia="zh-CN" w:bidi="hi-IN"/>
+              </w:rPr>
+              <w:t>Rigidbody2D</w:t>
+            </w:r>
+          </w:p>
+          <w:p>
+            <w:pPr>
+              <w:pStyle w:val="TableContents"/>
+              <w:widowControl w:val="false"/>
+              <w:rPr>
+                <w:sz w:val="30"/>
+                <w:szCs w:val="30"/>
+                <w:lang w:val="it-IT" w:eastAsia="zh-CN" w:bidi="hi-IN"/>
+              </w:rPr>
+            </w:pPr>
+            <w:r>
+              <w:rPr>
+                <w:sz w:val="30"/>
+                <w:szCs w:val="30"/>
+                <w:lang w:val="it-IT" w:eastAsia="zh-CN" w:bidi="hi-IN"/>
+              </w:rPr>
+            </w:r>
+          </w:p>
+          <w:p>
+            <w:pPr>
+              <w:pStyle w:val="TableContents"/>
+              <w:widowControl w:val="false"/>
+              <w:rPr>
+                <w:sz w:val="30"/>
+                <w:szCs w:val="30"/>
+                <w:lang w:val="it-IT" w:eastAsia="zh-CN" w:bidi="hi-IN"/>
+              </w:rPr>
+            </w:pPr>
+            <w:r>
+              <w:rPr>
+                <w:sz w:val="30"/>
+                <w:szCs w:val="30"/>
+                <w:lang w:val="it-IT" w:eastAsia="zh-CN" w:bidi="hi-IN"/>
+              </w:rPr>
+              <w:t xml:space="preserve">onAttackLeft/onAttackRight: nel momento in cui il </w:t>
+            </w:r>
+            <w:r>
+              <w:rPr>
+                <w:sz w:val="30"/>
+                <w:szCs w:val="30"/>
+                <w:u w:val="single"/>
+                <w:lang w:val="it-IT" w:eastAsia="zh-CN" w:bidi="hi-IN"/>
+              </w:rPr>
+              <w:t>bottone</w:t>
+            </w:r>
+            <w:r>
+              <w:rPr>
+                <w:sz w:val="30"/>
+                <w:szCs w:val="30"/>
+                <w:lang w:val="it-IT" w:eastAsia="zh-CN" w:bidi="hi-IN"/>
+              </w:rPr>
+              <w:t xml:space="preserve"> unity  cambia stato inverti lo </w:t>
+            </w:r>
+            <w:r>
+              <w:rPr>
+                <w:sz w:val="30"/>
+                <w:szCs w:val="30"/>
+                <w:u w:val="single"/>
+                <w:lang w:val="it-IT" w:eastAsia="zh-CN" w:bidi="hi-IN"/>
+              </w:rPr>
+              <w:t>stato</w:t>
+            </w:r>
+            <w:r>
+              <w:rPr>
+                <w:sz w:val="30"/>
+                <w:szCs w:val="30"/>
+                <w:lang w:val="it-IT" w:eastAsia="zh-CN" w:bidi="hi-IN"/>
+              </w:rPr>
+              <w:t xml:space="preserve"> delle </w:t>
+            </w:r>
+            <w:r>
+              <w:rPr>
+                <w:sz w:val="30"/>
+                <w:szCs w:val="30"/>
+                <w:u w:val="single"/>
+                <w:lang w:val="it-IT" w:eastAsia="zh-CN" w:bidi="hi-IN"/>
+              </w:rPr>
+              <w:t>variabili</w:t>
+            </w:r>
+            <w:r>
+              <w:rPr>
+                <w:sz w:val="30"/>
+                <w:szCs w:val="30"/>
+                <w:lang w:val="it-IT" w:eastAsia="zh-CN" w:bidi="hi-IN"/>
+              </w:rPr>
+              <w:t xml:space="preserve"> </w:t>
+            </w:r>
+            <w:r>
+              <w:rPr>
+                <w:sz w:val="30"/>
+                <w:szCs w:val="30"/>
+                <w:u w:val="single"/>
+                <w:lang w:val="it-IT" w:eastAsia="zh-CN" w:bidi="hi-IN"/>
+              </w:rPr>
+              <w:t>booleane</w:t>
+            </w:r>
+            <w:r>
+              <w:rPr>
+                <w:sz w:val="30"/>
+                <w:szCs w:val="30"/>
+                <w:lang w:val="it-IT" w:eastAsia="zh-CN" w:bidi="hi-IN"/>
+              </w:rPr>
+              <w:t xml:space="preserve"> che indicano se è nello </w:t>
+            </w:r>
+            <w:r>
+              <w:rPr>
+                <w:sz w:val="30"/>
+                <w:szCs w:val="30"/>
+                <w:u w:val="single"/>
+                <w:lang w:val="it-IT" w:eastAsia="zh-CN" w:bidi="hi-IN"/>
+              </w:rPr>
+              <w:t>stato</w:t>
+            </w:r>
+            <w:r>
+              <w:rPr>
+                <w:sz w:val="30"/>
+                <w:szCs w:val="30"/>
+                <w:lang w:val="it-IT" w:eastAsia="zh-CN" w:bidi="hi-IN"/>
+              </w:rPr>
+              <w:t xml:space="preserve"> </w:t>
+            </w:r>
+            <w:r>
+              <w:rPr>
+                <w:sz w:val="30"/>
+                <w:szCs w:val="30"/>
+                <w:u w:val="single"/>
+                <w:lang w:val="it-IT" w:eastAsia="zh-CN" w:bidi="hi-IN"/>
+              </w:rPr>
+              <w:t>basso</w:t>
+            </w:r>
+            <w:r>
+              <w:rPr>
+                <w:sz w:val="30"/>
+                <w:szCs w:val="30"/>
+                <w:lang w:val="it-IT" w:eastAsia="zh-CN" w:bidi="hi-IN"/>
+              </w:rPr>
+              <w:t xml:space="preserve"> o </w:t>
+            </w:r>
+            <w:r>
+              <w:rPr>
+                <w:sz w:val="30"/>
+                <w:szCs w:val="30"/>
+                <w:u w:val="single"/>
+                <w:lang w:val="it-IT" w:eastAsia="zh-CN" w:bidi="hi-IN"/>
+              </w:rPr>
+              <w:t>alto</w:t>
+            </w:r>
+            <w:r>
+              <w:rPr>
+                <w:sz w:val="30"/>
+                <w:szCs w:val="30"/>
+                <w:lang w:val="it-IT" w:eastAsia="zh-CN" w:bidi="hi-IN"/>
+              </w:rPr>
+              <w:t>.</w:t>
             </w:r>
           </w:p>
         </w:tc>
@@ -1978,15 +2696,16 @@
         <w:trPr/>
         <w:tc>
           <w:tcPr>
-            <w:tcW w:w="1622" w:type="dxa"/>
-            <w:tcBorders>
-              <w:left w:val="single" w:sz="4" w:space="0" w:color="000000"/>
-              <w:bottom w:val="single" w:sz="4" w:space="0" w:color="000000"/>
-            </w:tcBorders>
-          </w:tcPr>
-          <w:p>
-            <w:pPr>
-              <w:pStyle w:val="TableContents"/>
+            <w:tcW w:w="1621" w:type="dxa"/>
+            <w:tcBorders>
+              <w:left w:val="single" w:sz="4" w:space="0" w:color="000000"/>
+              <w:bottom w:val="single" w:sz="4" w:space="0" w:color="000000"/>
+            </w:tcBorders>
+          </w:tcPr>
+          <w:p>
+            <w:pPr>
+              <w:pStyle w:val="TableContents"/>
+              <w:widowControl w:val="false"/>
               <w:jc w:val="right"/>
               <w:rPr>
                 <w:b/>
@@ -2023,16 +2742,164 @@
           <w:p>
             <w:pPr>
               <w:pStyle w:val="TableContents"/>
-              <w:rPr>
-                <w:sz w:val="32"/>
-                <w:szCs w:val="32"/>
-                <w:lang w:val="it-IT" w:eastAsia="zh-CN" w:bidi="hi-IN"/>
-              </w:rPr>
-            </w:pPr>
-            <w:r>
-              <w:rPr>
-                <w:sz w:val="32"/>
-                <w:szCs w:val="32"/>
+              <w:widowControl w:val="false"/>
+              <w:rPr>
+                <w:sz w:val="30"/>
+                <w:szCs w:val="30"/>
+                <w:lang w:val="it-IT" w:eastAsia="zh-CN" w:bidi="hi-IN"/>
+              </w:rPr>
+            </w:pPr>
+            <w:r>
+              <w:rPr>
+                <w:sz w:val="30"/>
+                <w:szCs w:val="30"/>
+                <w:lang w:val="it-IT" w:eastAsia="zh-CN" w:bidi="hi-IN"/>
+              </w:rPr>
+              <w:t>Lo script si occupa di posizionare i blocchi all’inzio del gioco.</w:t>
+            </w:r>
+          </w:p>
+          <w:p>
+            <w:pPr>
+              <w:pStyle w:val="TableContents"/>
+              <w:widowControl w:val="false"/>
+              <w:rPr>
+                <w:sz w:val="30"/>
+                <w:szCs w:val="30"/>
+                <w:lang w:val="it-IT" w:eastAsia="zh-CN" w:bidi="hi-IN"/>
+              </w:rPr>
+            </w:pPr>
+            <w:r>
+              <w:rPr>
+                <w:sz w:val="30"/>
+                <w:szCs w:val="30"/>
+                <w:lang w:val="it-IT" w:eastAsia="zh-CN" w:bidi="hi-IN"/>
+              </w:rPr>
+            </w:r>
+          </w:p>
+          <w:p>
+            <w:pPr>
+              <w:pStyle w:val="TableContents"/>
+              <w:widowControl w:val="false"/>
+              <w:rPr>
+                <w:sz w:val="30"/>
+                <w:szCs w:val="30"/>
+                <w:lang w:val="it-IT" w:eastAsia="zh-CN" w:bidi="hi-IN"/>
+              </w:rPr>
+            </w:pPr>
+            <w:r>
+              <w:rPr>
+                <w:sz w:val="30"/>
+                <w:szCs w:val="30"/>
+                <w:lang w:val="it-IT" w:eastAsia="zh-CN" w:bidi="hi-IN"/>
+              </w:rPr>
+              <w:t>Variabili: xStart/yStart indicano il la posizione iniziale istanziare i blocchi. xEnd/yEnd indicano la posizione del blocco finale. xJump/yJump indicano offset tra un blocco e l’altro. blockPrefab è il prefabbricato del blocco. materials è l’array che contiene tutti i materiali con cui colorare i blocchi. randomColors è un booleano che indica se assegnare i materiali in ordine randomico. line è un intero il cui ruolo è fare da indice per l’array dei materiali.</w:t>
+            </w:r>
+          </w:p>
+          <w:p>
+            <w:pPr>
+              <w:pStyle w:val="TableContents"/>
+              <w:widowControl w:val="false"/>
+              <w:rPr>
+                <w:sz w:val="30"/>
+                <w:szCs w:val="30"/>
+                <w:lang w:val="it-IT" w:eastAsia="zh-CN" w:bidi="hi-IN"/>
+              </w:rPr>
+            </w:pPr>
+            <w:r>
+              <w:rPr>
+                <w:sz w:val="30"/>
+                <w:szCs w:val="30"/>
+                <w:lang w:val="it-IT" w:eastAsia="zh-CN" w:bidi="hi-IN"/>
+              </w:rPr>
+            </w:r>
+          </w:p>
+          <w:p>
+            <w:pPr>
+              <w:pStyle w:val="TableContents"/>
+              <w:widowControl w:val="false"/>
+              <w:rPr>
+                <w:sz w:val="30"/>
+                <w:szCs w:val="30"/>
+                <w:lang w:val="it-IT" w:eastAsia="zh-CN" w:bidi="hi-IN"/>
+              </w:rPr>
+            </w:pPr>
+            <w:r>
+              <w:rPr>
+                <w:sz w:val="30"/>
+                <w:szCs w:val="30"/>
+                <w:lang w:val="it-IT" w:eastAsia="zh-CN" w:bidi="hi-IN"/>
+              </w:rPr>
+              <w:t xml:space="preserve">Start: con una coppia di </w:t>
+            </w:r>
+            <w:r>
+              <w:rPr>
+                <w:sz w:val="30"/>
+                <w:szCs w:val="30"/>
+                <w:u w:val="single"/>
+                <w:lang w:val="it-IT" w:eastAsia="zh-CN" w:bidi="hi-IN"/>
+              </w:rPr>
+              <w:t>cicli for</w:t>
+            </w:r>
+            <w:r>
+              <w:rPr>
+                <w:sz w:val="30"/>
+                <w:szCs w:val="30"/>
+                <w:u w:val="none"/>
+                <w:lang w:val="it-IT" w:eastAsia="zh-CN" w:bidi="hi-IN"/>
+              </w:rPr>
+              <w:t xml:space="preserve"> simili a quelli unsati per iterare una matrice utilizza le variabili menzionate prima per piazzare i blocchi su più rige; se randomColors è settato a </w:t>
+            </w:r>
+            <w:r>
+              <w:rPr>
+                <w:sz w:val="30"/>
+                <w:szCs w:val="30"/>
+                <w:u w:val="single"/>
+                <w:lang w:val="it-IT" w:eastAsia="zh-CN" w:bidi="hi-IN"/>
+              </w:rPr>
+              <w:t>true</w:t>
+            </w:r>
+            <w:r>
+              <w:rPr>
+                <w:sz w:val="30"/>
+                <w:szCs w:val="30"/>
+                <w:u w:val="none"/>
+                <w:lang w:val="it-IT" w:eastAsia="zh-CN" w:bidi="hi-IN"/>
+              </w:rPr>
+              <w:t xml:space="preserve"> allora i colori saranno randomizzati altrimenti ogni riga avra un colore e il loro ordine dipende da quello dei colori nell’array  materials.</w:t>
+            </w:r>
+          </w:p>
+          <w:p>
+            <w:pPr>
+              <w:pStyle w:val="TableContents"/>
+              <w:widowControl w:val="false"/>
+              <w:rPr>
+                <w:sz w:val="30"/>
+                <w:szCs w:val="30"/>
+                <w:lang w:val="it-IT" w:eastAsia="zh-CN" w:bidi="hi-IN"/>
+              </w:rPr>
+            </w:pPr>
+            <w:r>
+              <w:rPr>
+                <w:sz w:val="30"/>
+                <w:szCs w:val="30"/>
+                <w:lang w:val="it-IT" w:eastAsia="zh-CN" w:bidi="hi-IN"/>
+              </w:rPr>
+            </w:r>
+          </w:p>
+          <w:p>
+            <w:pPr>
+              <w:pStyle w:val="TableContents"/>
+              <w:widowControl w:val="false"/>
+              <w:rPr>
+                <w:sz w:val="30"/>
+                <w:szCs w:val="30"/>
+                <w:lang w:val="it-IT" w:eastAsia="zh-CN" w:bidi="hi-IN"/>
+              </w:rPr>
+            </w:pPr>
+            <w:r>
+              <w:rPr>
+                <w:sz w:val="30"/>
+                <w:szCs w:val="30"/>
                 <w:lang w:val="it-IT" w:eastAsia="zh-CN" w:bidi="hi-IN"/>
               </w:rPr>
             </w:r>
@@ -2043,15 +2910,16 @@
         <w:trPr/>
         <w:tc>
           <w:tcPr>
-            <w:tcW w:w="1622" w:type="dxa"/>
-            <w:tcBorders>
-              <w:left w:val="single" w:sz="4" w:space="0" w:color="000000"/>
-              <w:bottom w:val="single" w:sz="4" w:space="0" w:color="000000"/>
-            </w:tcBorders>
-          </w:tcPr>
-          <w:p>
-            <w:pPr>
-              <w:pStyle w:val="TableContents"/>
+            <w:tcW w:w="1621" w:type="dxa"/>
+            <w:tcBorders>
+              <w:left w:val="single" w:sz="4" w:space="0" w:color="000000"/>
+              <w:bottom w:val="single" w:sz="4" w:space="0" w:color="000000"/>
+            </w:tcBorders>
+          </w:tcPr>
+          <w:p>
+            <w:pPr>
+              <w:pStyle w:val="TableContents"/>
+              <w:widowControl w:val="false"/>
               <w:jc w:val="right"/>
               <w:rPr>
                 <w:b/>
@@ -2088,18 +2956,352 @@
           <w:p>
             <w:pPr>
               <w:pStyle w:val="TableContents"/>
-              <w:rPr>
-                <w:sz w:val="32"/>
-                <w:szCs w:val="32"/>
-                <w:lang w:val="it-IT" w:eastAsia="zh-CN" w:bidi="hi-IN"/>
-              </w:rPr>
-            </w:pPr>
-            <w:r>
-              <w:rPr>
-                <w:sz w:val="32"/>
-                <w:szCs w:val="32"/>
-                <w:lang w:val="it-IT" w:eastAsia="zh-CN" w:bidi="hi-IN"/>
-              </w:rPr>
+              <w:widowControl w:val="false"/>
+              <w:rPr>
+                <w:sz w:val="30"/>
+                <w:szCs w:val="30"/>
+                <w:lang w:val="it-IT" w:eastAsia="zh-CN" w:bidi="hi-IN"/>
+              </w:rPr>
+            </w:pPr>
+            <w:r>
+              <w:rPr>
+                <w:sz w:val="30"/>
+                <w:szCs w:val="30"/>
+                <w:lang w:val="it-IT" w:eastAsia="zh-CN" w:bidi="hi-IN"/>
+              </w:rPr>
+              <w:t>Si occupa di rendere arcobale gli oggetti che si vogliono avere arcobaleno.</w:t>
+            </w:r>
+          </w:p>
+          <w:p>
+            <w:pPr>
+              <w:pStyle w:val="TableContents"/>
+              <w:widowControl w:val="false"/>
+              <w:rPr>
+                <w:sz w:val="30"/>
+                <w:szCs w:val="30"/>
+                <w:lang w:val="it-IT" w:eastAsia="zh-CN" w:bidi="hi-IN"/>
+              </w:rPr>
+            </w:pPr>
+            <w:r>
+              <w:rPr>
+                <w:sz w:val="30"/>
+                <w:szCs w:val="30"/>
+                <w:lang w:val="it-IT" w:eastAsia="zh-CN" w:bidi="hi-IN"/>
+              </w:rPr>
+            </w:r>
+          </w:p>
+          <w:p>
+            <w:pPr>
+              <w:pStyle w:val="TableContents"/>
+              <w:widowControl w:val="false"/>
+              <w:rPr>
+                <w:sz w:val="30"/>
+                <w:szCs w:val="30"/>
+                <w:lang w:val="it-IT" w:eastAsia="zh-CN" w:bidi="hi-IN"/>
+              </w:rPr>
+            </w:pPr>
+            <w:r>
+              <w:rPr>
+                <w:sz w:val="30"/>
+                <w:szCs w:val="30"/>
+                <w:lang w:val="it-IT" w:eastAsia="zh-CN" w:bidi="hi-IN"/>
+              </w:rPr>
+              <w:t xml:space="preserve">Variabili: gos  è un </w:t>
+            </w:r>
+            <w:r>
+              <w:rPr>
+                <w:sz w:val="30"/>
+                <w:szCs w:val="30"/>
+                <w:u w:val="single"/>
+                <w:lang w:val="it-IT" w:eastAsia="zh-CN" w:bidi="hi-IN"/>
+              </w:rPr>
+              <w:t>array</w:t>
+            </w:r>
+            <w:r>
+              <w:rPr>
+                <w:sz w:val="30"/>
+                <w:szCs w:val="30"/>
+                <w:lang w:val="it-IT" w:eastAsia="zh-CN" w:bidi="hi-IN"/>
+              </w:rPr>
+              <w:t xml:space="preserve"> che contiene tutti i </w:t>
+            </w:r>
+            <w:r>
+              <w:rPr>
+                <w:sz w:val="30"/>
+                <w:szCs w:val="30"/>
+                <w:u w:val="single"/>
+                <w:lang w:val="it-IT" w:eastAsia="zh-CN" w:bidi="hi-IN"/>
+              </w:rPr>
+              <w:t>GameObject</w:t>
+            </w:r>
+            <w:r>
+              <w:rPr>
+                <w:sz w:val="30"/>
+                <w:szCs w:val="30"/>
+                <w:u w:val="none"/>
+                <w:lang w:val="it-IT" w:eastAsia="zh-CN" w:bidi="hi-IN"/>
+              </w:rPr>
+              <w:t xml:space="preserve"> il cui colore sarà arcobaleno; lastColorChange è una variabile che contiene l’orario dell’ultimo aggiornnamento del colore; colorChageSpeed è un valore che indica il tempo tra un aggiornamento del colore e l’altro; compressedColor contiene i valore RGB che normalmente sono una terna di valori tra 0 e 255 compressa in una terna di valori tra 0 e 1;</w:t>
+            </w:r>
+          </w:p>
+          <w:p>
+            <w:pPr>
+              <w:pStyle w:val="TableContents"/>
+              <w:widowControl w:val="false"/>
+              <w:rPr>
+                <w:sz w:val="30"/>
+                <w:szCs w:val="30"/>
+                <w:lang w:val="it-IT" w:eastAsia="zh-CN" w:bidi="hi-IN"/>
+              </w:rPr>
+            </w:pPr>
+            <w:r>
+              <w:rPr>
+                <w:sz w:val="30"/>
+                <w:szCs w:val="30"/>
+                <w:lang w:val="it-IT" w:eastAsia="zh-CN" w:bidi="hi-IN"/>
+              </w:rPr>
+            </w:r>
+          </w:p>
+          <w:p>
+            <w:pPr>
+              <w:pStyle w:val="TableContents"/>
+              <w:widowControl w:val="false"/>
+              <w:rPr>
+                <w:sz w:val="30"/>
+                <w:szCs w:val="30"/>
+                <w:lang w:val="it-IT" w:eastAsia="zh-CN" w:bidi="hi-IN"/>
+              </w:rPr>
+            </w:pPr>
+            <w:r>
+              <w:rPr>
+                <w:sz w:val="30"/>
+                <w:szCs w:val="30"/>
+                <w:lang w:val="it-IT" w:eastAsia="zh-CN" w:bidi="hi-IN"/>
+              </w:rPr>
+              <w:t>Update: se abbastanza tempo è passato aggiorna il colore e lo comprime per poi assegnarlo ai componenti che lo contengono.</w:t>
+            </w:r>
+          </w:p>
+          <w:p>
+            <w:pPr>
+              <w:pStyle w:val="TableContents"/>
+              <w:widowControl w:val="false"/>
+              <w:rPr>
+                <w:sz w:val="30"/>
+                <w:szCs w:val="30"/>
+                <w:lang w:val="it-IT" w:eastAsia="zh-CN" w:bidi="hi-IN"/>
+              </w:rPr>
+            </w:pPr>
+            <w:r>
+              <w:rPr>
+                <w:sz w:val="30"/>
+                <w:szCs w:val="30"/>
+                <w:lang w:val="it-IT" w:eastAsia="zh-CN" w:bidi="hi-IN"/>
+              </w:rPr>
+            </w:r>
+          </w:p>
+          <w:p>
+            <w:pPr>
+              <w:pStyle w:val="TableContents"/>
+              <w:widowControl w:val="false"/>
+              <w:rPr>
+                <w:sz w:val="30"/>
+                <w:szCs w:val="30"/>
+                <w:lang w:val="it-IT" w:eastAsia="zh-CN" w:bidi="hi-IN"/>
+              </w:rPr>
+            </w:pPr>
+            <w:r>
+              <w:rPr>
+                <w:sz w:val="30"/>
+                <w:szCs w:val="30"/>
+                <w:lang w:val="it-IT" w:eastAsia="zh-CN" w:bidi="hi-IN"/>
+              </w:rPr>
+              <w:t>RGBLoop: quest</w:t>
+            </w:r>
+            <w:r>
+              <w:rPr>
+                <w:sz w:val="30"/>
+                <w:szCs w:val="30"/>
+                <w:lang w:val="it-IT" w:eastAsia="zh-CN" w:bidi="hi-IN"/>
+              </w:rPr>
+              <w:t>a</w:t>
+            </w:r>
+            <w:r>
+              <w:rPr>
+                <w:sz w:val="30"/>
+                <w:szCs w:val="30"/>
+                <w:lang w:val="it-IT" w:eastAsia="zh-CN" w:bidi="hi-IN"/>
+              </w:rPr>
+              <w:t xml:space="preserve"> </w:t>
+            </w:r>
+            <w:r>
+              <w:rPr>
+                <w:sz w:val="30"/>
+                <w:szCs w:val="30"/>
+                <w:u w:val="single"/>
+                <w:lang w:val="it-IT" w:eastAsia="zh-CN" w:bidi="hi-IN"/>
+              </w:rPr>
+              <w:t>funzione</w:t>
+            </w:r>
+            <w:r>
+              <w:rPr>
+                <w:sz w:val="30"/>
+                <w:szCs w:val="30"/>
+                <w:lang w:val="it-IT" w:eastAsia="zh-CN" w:bidi="hi-IN"/>
+              </w:rPr>
+              <w:t xml:space="preserve"> è </w:t>
+            </w:r>
+            <w:r>
+              <w:rPr>
+                <w:sz w:val="30"/>
+                <w:szCs w:val="30"/>
+                <w:lang w:val="it-IT" w:eastAsia="zh-CN" w:bidi="hi-IN"/>
+              </w:rPr>
+              <w:t xml:space="preserve">un </w:t>
+            </w:r>
+            <w:r>
+              <w:rPr>
+                <w:sz w:val="30"/>
+                <w:szCs w:val="30"/>
+                <w:u w:val="single"/>
+                <w:lang w:val="it-IT" w:eastAsia="zh-CN" w:bidi="hi-IN"/>
+              </w:rPr>
+              <w:t>sistema a stati finiti</w:t>
+            </w:r>
+            <w:r>
+              <w:rPr>
+                <w:sz w:val="30"/>
+                <w:szCs w:val="30"/>
+                <w:lang w:val="it-IT" w:eastAsia="zh-CN" w:bidi="hi-IN"/>
+              </w:rPr>
+              <w:t xml:space="preserve"> che</w:t>
+            </w:r>
+            <w:r>
+              <w:rPr>
+                <w:sz w:val="30"/>
+                <w:szCs w:val="30"/>
+                <w:lang w:val="it-IT" w:eastAsia="zh-CN" w:bidi="hi-IN"/>
+              </w:rPr>
+              <w:t xml:space="preserve"> si occupa di far ciclare il colore. </w:t>
+            </w:r>
+            <w:r>
+              <w:rPr>
+                <w:sz w:val="30"/>
+                <w:szCs w:val="30"/>
+                <w:lang w:val="it-IT" w:eastAsia="zh-CN" w:bidi="hi-IN"/>
+              </w:rPr>
+              <w:t>H</w:t>
+            </w:r>
+            <w:r>
+              <w:rPr>
+                <w:sz w:val="30"/>
+                <w:szCs w:val="30"/>
+                <w:lang w:val="it-IT" w:eastAsia="zh-CN" w:bidi="hi-IN"/>
+              </w:rPr>
+              <w:t xml:space="preserve">a 5 variabili dedicate; </w:t>
+            </w:r>
+            <w:r>
+              <w:rPr>
+                <w:sz w:val="30"/>
+                <w:szCs w:val="30"/>
+                <w:lang w:val="it-IT" w:eastAsia="zh-CN" w:bidi="hi-IN"/>
+              </w:rPr>
+              <w:t xml:space="preserve">r/g/b sono i valori </w:t>
+            </w:r>
+            <w:r>
+              <w:rPr>
+                <w:sz w:val="30"/>
+                <w:szCs w:val="30"/>
+                <w:u w:val="single"/>
+                <w:lang w:val="it-IT" w:eastAsia="zh-CN" w:bidi="hi-IN"/>
+              </w:rPr>
+              <w:t>RGB</w:t>
+            </w:r>
+            <w:r>
+              <w:rPr>
+                <w:sz w:val="30"/>
+                <w:szCs w:val="30"/>
+                <w:lang w:val="it-IT" w:eastAsia="zh-CN" w:bidi="hi-IN"/>
+              </w:rPr>
+              <w:t xml:space="preserve"> che verranno poi compressi; offset è il salto ad ogni iterazione del codice; </w:t>
+            </w:r>
+            <w:r>
+              <w:rPr>
+                <w:sz w:val="30"/>
+                <w:szCs w:val="30"/>
+                <w:u w:val="single"/>
+                <w:lang w:val="it-IT" w:eastAsia="zh-CN" w:bidi="hi-IN"/>
+              </w:rPr>
+              <w:t>stato</w:t>
+            </w:r>
+            <w:r>
+              <w:rPr>
+                <w:sz w:val="30"/>
+                <w:szCs w:val="30"/>
+                <w:lang w:val="it-IT" w:eastAsia="zh-CN" w:bidi="hi-IN"/>
+              </w:rPr>
+              <w:t xml:space="preserve"> è un variabile che può assumere solo alcuni valori dichiarati nel insieme chiamato </w:t>
+            </w:r>
+            <w:r>
+              <w:rPr>
+                <w:sz w:val="30"/>
+                <w:szCs w:val="30"/>
+                <w:u w:val="single"/>
+                <w:lang w:val="it-IT" w:eastAsia="zh-CN" w:bidi="hi-IN"/>
+              </w:rPr>
+              <w:t>Stati</w:t>
+            </w:r>
+            <w:r>
+              <w:rPr>
+                <w:sz w:val="30"/>
+                <w:szCs w:val="30"/>
+                <w:lang w:val="it-IT" w:eastAsia="zh-CN" w:bidi="hi-IN"/>
+              </w:rPr>
+              <w:t>.</w:t>
+            </w:r>
+          </w:p>
+          <w:p>
+            <w:pPr>
+              <w:pStyle w:val="TableContents"/>
+              <w:widowControl w:val="false"/>
+              <w:rPr>
+                <w:sz w:val="30"/>
+                <w:szCs w:val="30"/>
+                <w:lang w:val="it-IT" w:eastAsia="zh-CN" w:bidi="hi-IN"/>
+              </w:rPr>
+            </w:pPr>
+            <w:r>
+              <w:rPr>
+                <w:sz w:val="30"/>
+                <w:szCs w:val="30"/>
+                <w:lang w:val="it-IT" w:eastAsia="zh-CN" w:bidi="hi-IN"/>
+              </w:rPr>
+            </w:r>
+          </w:p>
+          <w:p>
+            <w:pPr>
+              <w:pStyle w:val="TableContents"/>
+              <w:widowControl w:val="false"/>
+              <w:rPr>
+                <w:sz w:val="30"/>
+                <w:szCs w:val="30"/>
+                <w:lang w:val="it-IT" w:eastAsia="zh-CN" w:bidi="hi-IN"/>
+              </w:rPr>
+            </w:pPr>
+            <w:r>
+              <w:rPr>
+                <w:sz w:val="30"/>
+                <w:szCs w:val="30"/>
+                <w:lang w:val="it-IT" w:eastAsia="zh-CN" w:bidi="hi-IN"/>
+              </w:rPr>
+              <w:t xml:space="preserve">Compress: </w:t>
+            </w:r>
+            <w:r>
+              <w:rPr>
+                <w:sz w:val="30"/>
+                <w:szCs w:val="30"/>
+                <w:lang w:val="it-IT" w:eastAsia="zh-CN" w:bidi="hi-IN"/>
+              </w:rPr>
+              <w:t>ha come argomento un intero di valore tra 0 e 255 che verra trasformato in un decimale di valore corrispondente tra 0 e 1.</w:t>
             </w:r>
           </w:p>
         </w:tc>
@@ -2115,9 +3317,7 @@
         </w:rPr>
       </w:pPr>
       <w:r>
-        <w:rPr>
-          <w:lang w:val="it-IT" w:eastAsia="zh-CN" w:bidi="hi-IN"/>
-        </w:rPr>
+        <w:rPr/>
       </w:r>
     </w:p>
     <w:sectPr>
@@ -2184,7 +3384,9 @@
       </w:rPr>
     </w:pPr>
     <w:r>
-      <w:rPr/>
+      <w:rPr>
+        <w:lang w:val="it-IT"/>
+      </w:rPr>
     </w:r>
   </w:p>
 </w:hdr>

</xml_diff>